<commit_message>
Update Report (description in markdown)
</commit_message>
<xml_diff>
--- a/Report/Tugas Akhir.docx
+++ b/Report/Tugas Akhir.docx
@@ -6289,7 +6289,23 @@
           <w:szCs w:val="24"/>
           <w:lang w:val="id-ID"/>
         </w:rPr>
-        <w:t>pola harga dari USD, EUR, dan JPY.</w:t>
+        <w:t xml:space="preserve">pola harga dari USD, EUR, dan </w:t>
+      </w:r>
+      <w:r>
+        <w:rPr>
+          <w:rFonts w:cs="Times New Roman"/>
+          <w:szCs w:val="24"/>
+          <w:lang w:val="en-US"/>
+        </w:rPr>
+        <w:t>SGD</w:t>
+      </w:r>
+      <w:r>
+        <w:rPr>
+          <w:rFonts w:cs="Times New Roman"/>
+          <w:szCs w:val="24"/>
+          <w:lang w:val="id-ID"/>
+        </w:rPr>
+        <w:t>.</w:t>
       </w:r>
       <w:r>
         <w:rPr>
@@ -7913,7 +7929,7 @@
           <w:szCs w:val="24"/>
           <w:lang w:val="id-ID"/>
         </w:rPr>
-        <w:t>penelitian untuk memprediksi harga valuta asing dalam 3 – 5 tahun terakhir.</w:t>
+        <w:t>penelitian untuk memprediksi harga valuta asing dalam 5 tahun terakhir.</w:t>
       </w:r>
       <w:r>
         <w:rPr>
@@ -8068,7 +8084,23 @@
           <w:szCs w:val="24"/>
           <w:lang w:val="id-ID"/>
         </w:rPr>
-        <w:t>Bagaimana tingkat evaluasi matriks menggunakan LSTM dan GA-LSTM untuk harga mata uang asing USD, EUR, dan JPY?</w:t>
+        <w:t xml:space="preserve">Bagaimana tingkat evaluasi matriks menggunakan LSTM dan GA-LSTM untuk harga mata uang asing USD, EUR, dan </w:t>
+      </w:r>
+      <w:r>
+        <w:rPr>
+          <w:rFonts w:cs="Times New Roman"/>
+          <w:szCs w:val="24"/>
+          <w:lang w:val="id-ID"/>
+        </w:rPr>
+        <w:t>SGD</w:t>
+      </w:r>
+      <w:r>
+        <w:rPr>
+          <w:rFonts w:cs="Times New Roman"/>
+          <w:szCs w:val="24"/>
+          <w:lang w:val="id-ID"/>
+        </w:rPr>
+        <w:t>?</w:t>
       </w:r>
     </w:p>
     <w:p>
@@ -8208,7 +8240,23 @@
           <w:szCs w:val="24"/>
           <w:lang w:val="id-ID"/>
         </w:rPr>
-        <w:t xml:space="preserve">Data yang digunakan adalah nilai tukar untuk USD/IDR, EUR/IDR, dan JPY/IDR dengan rentang waktu </w:t>
+        <w:t xml:space="preserve">Data yang digunakan adalah nilai tukar untuk USD/IDR, EUR/IDR, dan </w:t>
+      </w:r>
+      <w:r>
+        <w:rPr>
+          <w:rFonts w:cs="Times New Roman"/>
+          <w:szCs w:val="24"/>
+          <w:lang w:val="id-ID"/>
+        </w:rPr>
+        <w:t>SGD</w:t>
+      </w:r>
+      <w:r>
+        <w:rPr>
+          <w:rFonts w:cs="Times New Roman"/>
+          <w:szCs w:val="24"/>
+          <w:lang w:val="id-ID"/>
+        </w:rPr>
+        <w:t xml:space="preserve">/IDR dengan rentang waktu </w:t>
       </w:r>
       <w:r>
         <w:rPr>
@@ -17851,6 +17899,8 @@
       <w:proofErr w:type="spellStart"/>
       <w:r>
         <w:rPr>
+          <w:i/>
+          <w:iCs/>
           <w:lang w:val="id-ID"/>
         </w:rPr>
         <w:t>Cross</w:t>
@@ -17858,6 +17908,8 @@
       <w:proofErr w:type="spellEnd"/>
       <w:r>
         <w:rPr>
+          <w:i/>
+          <w:iCs/>
           <w:lang w:val="id-ID"/>
         </w:rPr>
         <w:t xml:space="preserve"> </w:t>
@@ -17865,6 +17917,8 @@
       <w:proofErr w:type="spellStart"/>
       <w:r>
         <w:rPr>
+          <w:i/>
+          <w:iCs/>
           <w:lang w:val="id-ID"/>
         </w:rPr>
         <w:t>Validation</w:t>
@@ -17910,6 +17964,8 @@
       <w:proofErr w:type="spellStart"/>
       <w:r>
         <w:rPr>
+          <w:i/>
+          <w:iCs/>
           <w:lang w:val="id-ID"/>
         </w:rPr>
         <w:t>subset</w:t>
@@ -27511,7 +27567,7 @@
           <w:noProof/>
         </w:rPr>
         <w:drawing>
-          <wp:inline distT="0" distB="0" distL="0" distR="0" wp14:anchorId="068AB1AD" wp14:editId="3B469785">
+          <wp:inline distT="0" distB="0" distL="0" distR="0" wp14:anchorId="068AB1AD" wp14:editId="20426773">
             <wp:extent cx="3067993" cy="1742536"/>
             <wp:effectExtent l="0" t="0" r="0" b="0"/>
             <wp:docPr id="684614121" name="Picture 2" descr="Learning How to Run with Genetic Algorithms - Brandon Da Silva"/>
@@ -31205,7 +31261,23 @@
           <w:szCs w:val="24"/>
           <w:lang w:val="id-ID"/>
         </w:rPr>
-        <w:t xml:space="preserve"> gunakan adalah USD/IDR, EUR/IDR, dan JPY/IDR.</w:t>
+        <w:t xml:space="preserve"> gunakan adalah USD/IDR, EUR/IDR, dan </w:t>
+      </w:r>
+      <w:r>
+        <w:rPr>
+          <w:rFonts w:cs="Times New Roman"/>
+          <w:szCs w:val="24"/>
+          <w:lang w:val="id-ID"/>
+        </w:rPr>
+        <w:t>SGD</w:t>
+      </w:r>
+      <w:r>
+        <w:rPr>
+          <w:rFonts w:cs="Times New Roman"/>
+          <w:szCs w:val="24"/>
+          <w:lang w:val="id-ID"/>
+        </w:rPr>
+        <w:t>/IDR.</w:t>
       </w:r>
       <w:r>
         <w:rPr>
@@ -32746,132 +32818,162 @@
       <w:proofErr w:type="spellStart"/>
       <w:r>
         <w:rPr>
-          <w:lang w:val="id-ID"/>
-        </w:rPr>
-        <w:t>Split</w:t>
-      </w:r>
-      <w:proofErr w:type="spellEnd"/>
-      <w:r>
-        <w:rPr>
-          <w:lang w:val="id-ID"/>
-        </w:rPr>
-        <w:t xml:space="preserve"> Data </w:t>
-      </w:r>
-      <w:r>
-        <w:rPr>
-          <w:lang w:val="id-ID"/>
-        </w:rPr>
-        <w:t>konvensional</w:t>
-      </w:r>
-      <w:r>
-        <w:rPr>
-          <w:lang w:val="id-ID"/>
-        </w:rPr>
-        <w:t>, dalam konteks ini</w:t>
-      </w:r>
-      <w:r>
-        <w:rPr>
-          <w:lang w:val="id-ID"/>
-        </w:rPr>
-        <w:t xml:space="preserve"> peneliti</w:t>
-      </w:r>
-      <w:r>
-        <w:rPr>
-          <w:lang w:val="id-ID"/>
-        </w:rPr>
-        <w:t xml:space="preserve"> akan menerapkan Metode </w:t>
-      </w:r>
-      <w:proofErr w:type="spellStart"/>
-      <w:r>
-        <w:rPr>
-          <w:lang w:val="id-ID"/>
-        </w:rPr>
-        <w:t>Cross</w:t>
-      </w:r>
-      <w:proofErr w:type="spellEnd"/>
-      <w:r>
-        <w:rPr>
-          <w:lang w:val="id-ID"/>
-        </w:rPr>
-        <w:t xml:space="preserve"> </w:t>
-      </w:r>
-      <w:proofErr w:type="spellStart"/>
-      <w:r>
-        <w:rPr>
-          <w:lang w:val="id-ID"/>
-        </w:rPr>
-        <w:t>Validation</w:t>
-      </w:r>
-      <w:proofErr w:type="spellEnd"/>
-      <w:r>
-        <w:rPr>
-          <w:lang w:val="id-ID"/>
-        </w:rPr>
-        <w:t xml:space="preserve"> (CV), khususnya </w:t>
-      </w:r>
-      <w:proofErr w:type="spellStart"/>
-      <w:r>
-        <w:rPr>
-          <w:lang w:val="id-ID"/>
-        </w:rPr>
-        <w:t>Time</w:t>
-      </w:r>
-      <w:proofErr w:type="spellEnd"/>
-      <w:r>
-        <w:rPr>
-          <w:lang w:val="id-ID"/>
-        </w:rPr>
-        <w:t xml:space="preserve"> </w:t>
-      </w:r>
-      <w:proofErr w:type="spellStart"/>
-      <w:r>
-        <w:rPr>
-          <w:lang w:val="id-ID"/>
-        </w:rPr>
-        <w:t>Series</w:t>
-      </w:r>
-      <w:proofErr w:type="spellEnd"/>
-      <w:r>
-        <w:rPr>
-          <w:lang w:val="id-ID"/>
-        </w:rPr>
-        <w:t xml:space="preserve"> </w:t>
-      </w:r>
-      <w:proofErr w:type="spellStart"/>
-      <w:r>
-        <w:rPr>
-          <w:lang w:val="id-ID"/>
-        </w:rPr>
-        <w:t>Cross</w:t>
-      </w:r>
-      <w:proofErr w:type="spellEnd"/>
-      <w:r>
-        <w:rPr>
-          <w:lang w:val="id-ID"/>
-        </w:rPr>
-        <w:t xml:space="preserve"> </w:t>
-      </w:r>
-      <w:proofErr w:type="spellStart"/>
-      <w:r>
-        <w:rPr>
-          <w:lang w:val="id-ID"/>
-        </w:rPr>
-        <w:t>Validation</w:t>
-      </w:r>
-      <w:proofErr w:type="spellEnd"/>
-      <w:r>
-        <w:rPr>
-          <w:lang w:val="id-ID"/>
-        </w:rPr>
-        <w:t xml:space="preserve"> (TSCV). Pemilihan metode ini bertujuan untuk mengevaluasi potensi perbedaan dalam nilai </w:t>
-      </w:r>
-      <w:proofErr w:type="spellStart"/>
-      <w:r>
-        <w:rPr>
           <w:i/>
           <w:iCs/>
           <w:lang w:val="id-ID"/>
         </w:rPr>
+        <w:t>Split</w:t>
+      </w:r>
+      <w:proofErr w:type="spellEnd"/>
+      <w:r>
+        <w:rPr>
+          <w:i/>
+          <w:iCs/>
+          <w:lang w:val="id-ID"/>
+        </w:rPr>
+        <w:t xml:space="preserve"> Data</w:t>
+      </w:r>
+      <w:r>
+        <w:rPr>
+          <w:lang w:val="id-ID"/>
+        </w:rPr>
+        <w:t xml:space="preserve"> </w:t>
+      </w:r>
+      <w:r>
+        <w:rPr>
+          <w:lang w:val="id-ID"/>
+        </w:rPr>
+        <w:t>konvensional</w:t>
+      </w:r>
+      <w:r>
+        <w:rPr>
+          <w:lang w:val="id-ID"/>
+        </w:rPr>
+        <w:t>, dalam konteks ini</w:t>
+      </w:r>
+      <w:r>
+        <w:rPr>
+          <w:lang w:val="id-ID"/>
+        </w:rPr>
+        <w:t xml:space="preserve"> peneliti</w:t>
+      </w:r>
+      <w:r>
+        <w:rPr>
+          <w:lang w:val="id-ID"/>
+        </w:rPr>
+        <w:t xml:space="preserve"> akan menerapkan Metode </w:t>
+      </w:r>
+      <w:proofErr w:type="spellStart"/>
+      <w:r>
+        <w:rPr>
+          <w:i/>
+          <w:iCs/>
+          <w:lang w:val="id-ID"/>
+        </w:rPr>
+        <w:t>Cross</w:t>
+      </w:r>
+      <w:proofErr w:type="spellEnd"/>
+      <w:r>
+        <w:rPr>
+          <w:i/>
+          <w:iCs/>
+          <w:lang w:val="id-ID"/>
+        </w:rPr>
+        <w:t xml:space="preserve"> </w:t>
+      </w:r>
+      <w:proofErr w:type="spellStart"/>
+      <w:r>
+        <w:rPr>
+          <w:i/>
+          <w:iCs/>
+          <w:lang w:val="id-ID"/>
+        </w:rPr>
+        <w:t>Validation</w:t>
+      </w:r>
+      <w:proofErr w:type="spellEnd"/>
+      <w:r>
+        <w:rPr>
+          <w:lang w:val="id-ID"/>
+        </w:rPr>
+        <w:t xml:space="preserve"> (CV), khususnya </w:t>
+      </w:r>
+      <w:proofErr w:type="spellStart"/>
+      <w:r>
+        <w:rPr>
+          <w:i/>
+          <w:iCs/>
+          <w:lang w:val="id-ID"/>
+        </w:rPr>
+        <w:t>Time</w:t>
+      </w:r>
+      <w:proofErr w:type="spellEnd"/>
+      <w:r>
+        <w:rPr>
+          <w:i/>
+          <w:iCs/>
+          <w:lang w:val="id-ID"/>
+        </w:rPr>
+        <w:t xml:space="preserve"> </w:t>
+      </w:r>
+      <w:proofErr w:type="spellStart"/>
+      <w:r>
+        <w:rPr>
+          <w:i/>
+          <w:iCs/>
+          <w:lang w:val="id-ID"/>
+        </w:rPr>
+        <w:t>Series</w:t>
+      </w:r>
+      <w:proofErr w:type="spellEnd"/>
+      <w:r>
+        <w:rPr>
+          <w:i/>
+          <w:iCs/>
+          <w:lang w:val="id-ID"/>
+        </w:rPr>
+        <w:t xml:space="preserve"> </w:t>
+      </w:r>
+      <w:proofErr w:type="spellStart"/>
+      <w:r>
+        <w:rPr>
+          <w:i/>
+          <w:iCs/>
+          <w:lang w:val="id-ID"/>
+        </w:rPr>
+        <w:t>Cross</w:t>
+      </w:r>
+      <w:proofErr w:type="spellEnd"/>
+      <w:r>
+        <w:rPr>
+          <w:i/>
+          <w:iCs/>
+          <w:lang w:val="id-ID"/>
+        </w:rPr>
+        <w:t xml:space="preserve"> </w:t>
+      </w:r>
+      <w:proofErr w:type="spellStart"/>
+      <w:r>
+        <w:rPr>
+          <w:i/>
+          <w:iCs/>
+          <w:lang w:val="id-ID"/>
+        </w:rPr>
+        <w:t>Validation</w:t>
+      </w:r>
+      <w:proofErr w:type="spellEnd"/>
+      <w:r>
+        <w:rPr>
+          <w:lang w:val="id-ID"/>
+        </w:rPr>
+        <w:t xml:space="preserve"> (TSCV). Pemilihan metode ini bertujuan untuk mengevaluasi potensi perbedaan dalam nilai </w:t>
+      </w:r>
+      <w:proofErr w:type="spellStart"/>
+      <w:r>
+        <w:rPr>
+          <w:i/>
+          <w:iCs/>
+          <w:lang w:val="id-ID"/>
+        </w:rPr>
         <w:t>error</w:t>
       </w:r>
       <w:proofErr w:type="spellEnd"/>
@@ -32884,6 +32986,8 @@
       <w:proofErr w:type="spellStart"/>
       <w:r>
         <w:rPr>
+          <w:i/>
+          <w:iCs/>
           <w:lang w:val="id-ID"/>
         </w:rPr>
         <w:t>Split</w:t>
@@ -32891,9 +32995,17 @@
       <w:proofErr w:type="spellEnd"/>
       <w:r>
         <w:rPr>
-          <w:lang w:val="id-ID"/>
-        </w:rPr>
-        <w:t xml:space="preserve"> Data konvensional dan metode TSCV. </w:t>
+          <w:i/>
+          <w:iCs/>
+          <w:lang w:val="id-ID"/>
+        </w:rPr>
+        <w:t xml:space="preserve"> Data</w:t>
+      </w:r>
+      <w:r>
+        <w:rPr>
+          <w:lang w:val="id-ID"/>
+        </w:rPr>
+        <w:t xml:space="preserve"> konvensional dan metode TSCV. </w:t>
       </w:r>
       <w:r>
         <w:rPr>
@@ -34463,7 +34575,19 @@
         <w:rPr>
           <w:lang w:val="id-ID"/>
         </w:rPr>
-        <w:t xml:space="preserve"> USD/IDR, EUR/IDR, atau JPY/IDR</w:t>
+        <w:t xml:space="preserve"> USD/IDR, EUR/IDR, atau </w:t>
+      </w:r>
+      <w:r>
+        <w:rPr>
+          <w:lang w:val="id-ID"/>
+        </w:rPr>
+        <w:t>SGD</w:t>
+      </w:r>
+      <w:r>
+        <w:rPr>
+          <w:lang w:val="id-ID"/>
+        </w:rPr>
+        <w:t>/IDR</w:t>
       </w:r>
     </w:p>
     <w:p>
@@ -36069,6 +36193,7 @@
     <w:p>
       <w:pPr>
         <w:pStyle w:val="Heading1"/>
+        <w:spacing w:line="480" w:lineRule="auto"/>
         <w:jc w:val="center"/>
         <w:rPr>
           <w:rFonts w:cs="Times New Roman"/>
@@ -36076,9 +36201,170 @@
           <w:bCs/>
           <w:sz w:val="28"/>
           <w:szCs w:val="28"/>
+          <w:lang w:val="id-ID"/>
         </w:rPr>
       </w:pPr>
       <w:bookmarkStart w:id="146" w:name="_Toc147140624"/>
+      <w:r>
+        <w:rPr>
+          <w:rFonts w:cs="Times New Roman"/>
+          <w:b/>
+          <w:bCs/>
+          <w:sz w:val="28"/>
+          <w:szCs w:val="28"/>
+          <w:lang w:val="id-ID"/>
+        </w:rPr>
+        <w:lastRenderedPageBreak/>
+        <w:t>BAB IV</w:t>
+      </w:r>
+      <w:r>
+        <w:rPr>
+          <w:rFonts w:cs="Times New Roman"/>
+          <w:b/>
+          <w:bCs/>
+          <w:sz w:val="28"/>
+          <w:szCs w:val="28"/>
+          <w:lang w:val="id-ID"/>
+        </w:rPr>
+        <w:br/>
+        <w:t>PEMBAHASAN</w:t>
+      </w:r>
+    </w:p>
+    <w:p>
+      <w:pPr>
+        <w:pStyle w:val="Heading2"/>
+        <w:numPr>
+          <w:ilvl w:val="0"/>
+          <w:numId w:val="33"/>
+        </w:numPr>
+        <w:spacing w:line="480" w:lineRule="auto"/>
+        <w:rPr>
+          <w:b/>
+          <w:bCs/>
+          <w:lang w:val="id-ID" w:eastAsia="en-US"/>
+        </w:rPr>
+      </w:pPr>
+      <w:r>
+        <w:rPr>
+          <w:b/>
+          <w:bCs/>
+          <w:lang w:val="id-ID" w:eastAsia="en-US"/>
+        </w:rPr>
+        <w:t xml:space="preserve"> </w:t>
+      </w:r>
+      <w:r>
+        <w:rPr>
+          <w:b/>
+          <w:bCs/>
+          <w:lang w:val="id-ID" w:eastAsia="en-US"/>
+        </w:rPr>
+        <w:t>USD/IDR</w:t>
+      </w:r>
+    </w:p>
+    <w:p>
+      <w:pPr>
+        <w:pStyle w:val="Heading2"/>
+        <w:numPr>
+          <w:ilvl w:val="0"/>
+          <w:numId w:val="33"/>
+        </w:numPr>
+        <w:spacing w:line="480" w:lineRule="auto"/>
+        <w:rPr>
+          <w:b/>
+          <w:bCs/>
+          <w:lang w:val="id-ID" w:eastAsia="en-US"/>
+        </w:rPr>
+      </w:pPr>
+      <w:r>
+        <w:rPr>
+          <w:b/>
+          <w:bCs/>
+          <w:lang w:val="id-ID" w:eastAsia="en-US"/>
+        </w:rPr>
+        <w:t xml:space="preserve"> </w:t>
+      </w:r>
+      <w:r>
+        <w:rPr>
+          <w:b/>
+          <w:bCs/>
+          <w:lang w:val="id-ID" w:eastAsia="en-US"/>
+        </w:rPr>
+        <w:t>EUR/IDR</w:t>
+      </w:r>
+    </w:p>
+    <w:p>
+      <w:pPr>
+        <w:pStyle w:val="Heading2"/>
+        <w:numPr>
+          <w:ilvl w:val="0"/>
+          <w:numId w:val="33"/>
+        </w:numPr>
+        <w:spacing w:line="480" w:lineRule="auto"/>
+        <w:rPr>
+          <w:b/>
+          <w:bCs/>
+          <w:lang w:val="id-ID" w:eastAsia="en-US"/>
+        </w:rPr>
+        <w:sectPr>
+          <w:headerReference w:type="default" r:id="rId45"/>
+          <w:footerReference w:type="default" r:id="rId46"/>
+          <w:pgSz w:w="11906" w:h="16838"/>
+          <w:pgMar w:top="1701" w:right="1701" w:bottom="1701" w:left="2268" w:header="709" w:footer="709" w:gutter="0"/>
+          <w:cols w:space="708"/>
+          <w:docGrid w:linePitch="360"/>
+        </w:sectPr>
+      </w:pPr>
+      <w:r>
+        <w:rPr>
+          <w:b/>
+          <w:bCs/>
+          <w:lang w:val="id-ID" w:eastAsia="en-US"/>
+        </w:rPr>
+        <w:t xml:space="preserve"> </w:t>
+      </w:r>
+      <w:r>
+        <w:rPr>
+          <w:b/>
+          <w:bCs/>
+          <w:lang w:val="id-ID" w:eastAsia="en-US"/>
+        </w:rPr>
+        <w:t>SGD/IDR</w:t>
+      </w:r>
+    </w:p>
+    <w:p>
+      <w:pPr>
+        <w:pStyle w:val="Heading1"/>
+        <w:ind w:left="360"/>
+        <w:jc w:val="center"/>
+        <w:rPr>
+          <w:rFonts w:cs="Times New Roman"/>
+          <w:b/>
+          <w:bCs/>
+          <w:sz w:val="28"/>
+          <w:szCs w:val="28"/>
+        </w:rPr>
+        <w:sectPr>
+          <w:headerReference w:type="default" r:id="rId47"/>
+          <w:footerReference w:type="default" r:id="rId48"/>
+          <w:pgSz w:w="11906" w:h="16838"/>
+          <w:pgMar w:top="1701" w:right="1701" w:bottom="1701" w:left="2268" w:header="709" w:footer="709" w:gutter="0"/>
+          <w:cols w:space="708"/>
+          <w:docGrid w:linePitch="360"/>
+        </w:sectPr>
+      </w:pPr>
+    </w:p>
+    <w:p>
+      <w:pPr>
+        <w:pStyle w:val="Heading1"/>
+        <w:jc w:val="center"/>
+        <w:rPr>
+          <w:rFonts w:cs="Times New Roman"/>
+          <w:b/>
+          <w:bCs/>
+          <w:sz w:val="28"/>
+          <w:szCs w:val="28"/>
+        </w:rPr>
+      </w:pPr>
       <w:r>
         <w:rPr>
           <w:rFonts w:cs="Times New Roman"/>
@@ -37833,8 +38119,8 @@
       </w:pPr>
     </w:p>
     <w:sectPr>
-      <w:headerReference w:type="default" r:id="rId45"/>
-      <w:footerReference w:type="default" r:id="rId46"/>
+      <w:headerReference w:type="default" r:id="rId49"/>
+      <w:footerReference w:type="default" r:id="rId50"/>
       <w:pgSz w:w="11906" w:h="16838"/>
       <w:pgMar w:top="1701" w:right="1701" w:bottom="1701" w:left="2268" w:header="709" w:footer="709" w:gutter="0"/>
       <w:cols w:space="708"/>
@@ -37906,6 +38192,75 @@
   <w:sdt>
     <w:sdtPr>
       <w:id w:val="1572382665"/>
+      <w:docPartObj>
+        <w:docPartGallery w:val="Page Numbers (Bottom of Page)"/>
+        <w:docPartUnique/>
+      </w:docPartObj>
+    </w:sdtPr>
+    <w:sdtEndPr>
+      <w:rPr>
+        <w:noProof/>
+      </w:rPr>
+    </w:sdtEndPr>
+    <w:sdtContent>
+      <w:p>
+        <w:pPr>
+          <w:pStyle w:val="Footer"/>
+          <w:jc w:val="right"/>
+        </w:pPr>
+        <w:r>
+          <w:fldChar w:fldCharType="begin"/>
+        </w:r>
+        <w:r>
+          <w:instrText xml:space="preserve"> PAGE   \* MERGEFORMAT </w:instrText>
+        </w:r>
+        <w:r>
+          <w:fldChar w:fldCharType="separate"/>
+        </w:r>
+        <w:r>
+          <w:rPr>
+            <w:noProof/>
+          </w:rPr>
+          <w:t>2</w:t>
+        </w:r>
+        <w:r>
+          <w:rPr>
+            <w:noProof/>
+          </w:rPr>
+          <w:fldChar w:fldCharType="end"/>
+        </w:r>
+      </w:p>
+    </w:sdtContent>
+  </w:sdt>
+  <w:p>
+    <w:pPr>
+      <w:pStyle w:val="Footer"/>
+    </w:pPr>
+  </w:p>
+</w:ftr>
+</file>
+
+<file path=word/footer11.xml><?xml version="1.0" encoding="utf-8"?>
+<w:ftr xmlns:wpc="http://schemas.microsoft.com/office/word/2010/wordprocessingCanvas" xmlns:cx="http://schemas.microsoft.com/office/drawing/2014/chartex" xmlns:cx1="http://schemas.microsoft.com/office/drawing/2015/9/8/chartex" xmlns:cx2="http://schemas.microsoft.com/office/drawing/2015/10/21/chartex" xmlns:cx3="http://schemas.microsoft.com/office/drawing/2016/5/9/chartex" xmlns:cx4="http://schemas.microsoft.com/office/drawing/2016/5/10/chartex" xmlns:cx5="http://schemas.microsoft.com/office/drawing/2016/5/11/chartex" xmlns:cx6="http://schemas.microsoft.com/office/drawing/2016/5/12/chartex" xmlns:cx7="http://schemas.microsoft.com/office/drawing/2016/5/13/chartex" xmlns:cx8="http://schemas.microsoft.com/office/drawing/2016/5/14/chartex" xmlns:mc="http://schemas.openxmlformats.org/markup-compatibility/2006" xmlns:aink="http://schemas.microsoft.com/office/drawing/2016/ink" xmlns:am3d="http://schemas.microsoft.com/office/drawing/2017/model3d" xmlns:o="urn:schemas-microsoft-com:office:office" xmlns:oel="http://schemas.microsoft.com/office/2019/extlst" xmlns:r="http://schemas.openxmlformats.org/officeDocument/2006/relationships" xmlns:m="http://schemas.openxmlformats.org/officeDocument/2006/math" xmlns:v="urn:schemas-microsoft-com:vml" xmlns:wp14="http://schemas.microsoft.com/office/word/2010/wordprocessingDrawing" xmlns:wp="http://schemas.openxmlformats.org/drawingml/2006/wordprocessingDrawing" xmlns:w10="urn:schemas-microsoft-com:office:word" xmlns:w="http://schemas.openxmlformats.org/wordprocessingml/2006/main" xmlns:w14="http://schemas.microsoft.com/office/word/2010/wordml" xmlns:w15="http://schemas.microsoft.com/office/word/2012/wordml" xmlns:w16cex="http://schemas.microsoft.com/office/word/2018/wordml/cex" xmlns:w16cid="http://schemas.microsoft.com/office/word/2016/wordml/cid" xmlns:w16="http://schemas.microsoft.com/office/word/2018/wordml" xmlns:w16sdtdh="http://schemas.microsoft.com/office/word/2020/wordml/sdtdatahash" xmlns:w16se="http://schemas.microsoft.com/office/word/2015/wordml/symex" xmlns:wpg="http://schemas.microsoft.com/office/word/2010/wordprocessingGroup" xmlns:wpi="http://schemas.microsoft.com/office/word/2010/wordprocessingInk" xmlns:wne="http://schemas.microsoft.com/office/word/2006/wordml" xmlns:wps="http://schemas.microsoft.com/office/word/2010/wordprocessingShape" mc:Ignorable="w14 w15 w16se w16cid w16 w16cex w16sdtdh wp14">
+  <w:p>
+    <w:pPr>
+      <w:pStyle w:val="Footer"/>
+      <w:jc w:val="right"/>
+    </w:pPr>
+  </w:p>
+  <w:p>
+    <w:pPr>
+      <w:pStyle w:val="Footer"/>
+    </w:pPr>
+  </w:p>
+</w:ftr>
+</file>
+
+<file path=word/footer12.xml><?xml version="1.0" encoding="utf-8"?>
+<w:ftr xmlns:wpc="http://schemas.microsoft.com/office/word/2010/wordprocessingCanvas" xmlns:cx="http://schemas.microsoft.com/office/drawing/2014/chartex" xmlns:cx1="http://schemas.microsoft.com/office/drawing/2015/9/8/chartex" xmlns:cx2="http://schemas.microsoft.com/office/drawing/2015/10/21/chartex" xmlns:cx3="http://schemas.microsoft.com/office/drawing/2016/5/9/chartex" xmlns:cx4="http://schemas.microsoft.com/office/drawing/2016/5/10/chartex" xmlns:cx5="http://schemas.microsoft.com/office/drawing/2016/5/11/chartex" xmlns:cx6="http://schemas.microsoft.com/office/drawing/2016/5/12/chartex" xmlns:cx7="http://schemas.microsoft.com/office/drawing/2016/5/13/chartex" xmlns:cx8="http://schemas.microsoft.com/office/drawing/2016/5/14/chartex" xmlns:mc="http://schemas.openxmlformats.org/markup-compatibility/2006" xmlns:aink="http://schemas.microsoft.com/office/drawing/2016/ink" xmlns:am3d="http://schemas.microsoft.com/office/drawing/2017/model3d" xmlns:o="urn:schemas-microsoft-com:office:office" xmlns:oel="http://schemas.microsoft.com/office/2019/extlst" xmlns:r="http://schemas.openxmlformats.org/officeDocument/2006/relationships" xmlns:m="http://schemas.openxmlformats.org/officeDocument/2006/math" xmlns:v="urn:schemas-microsoft-com:vml" xmlns:wp14="http://schemas.microsoft.com/office/word/2010/wordprocessingDrawing" xmlns:wp="http://schemas.openxmlformats.org/drawingml/2006/wordprocessingDrawing" xmlns:w10="urn:schemas-microsoft-com:office:word" xmlns:w="http://schemas.openxmlformats.org/wordprocessingml/2006/main" xmlns:w14="http://schemas.microsoft.com/office/word/2010/wordml" xmlns:w15="http://schemas.microsoft.com/office/word/2012/wordml" xmlns:w16cex="http://schemas.microsoft.com/office/word/2018/wordml/cex" xmlns:w16cid="http://schemas.microsoft.com/office/word/2016/wordml/cid" xmlns:w16="http://schemas.microsoft.com/office/word/2018/wordml" xmlns:w16sdtdh="http://schemas.microsoft.com/office/word/2020/wordml/sdtdatahash" xmlns:w16se="http://schemas.microsoft.com/office/word/2015/wordml/symex" xmlns:wpg="http://schemas.microsoft.com/office/word/2010/wordprocessingGroup" xmlns:wpi="http://schemas.microsoft.com/office/word/2010/wordprocessingInk" xmlns:wne="http://schemas.microsoft.com/office/word/2006/wordml" xmlns:wps="http://schemas.microsoft.com/office/word/2010/wordprocessingShape" mc:Ignorable="w14 w15 w16se w16cid w16 w16cex w16sdtdh wp14">
+  <w:sdt>
+    <w:sdtPr>
+      <w:id w:val="-1997257142"/>
       <w:docPartObj>
         <w:docPartGallery w:val="Page Numbers (Bottom of Page)"/>
         <w:docPartUnique/>
@@ -38288,6 +38643,75 @@
 </w:hdr>
 </file>
 
+<file path=word/header10.xml><?xml version="1.0" encoding="utf-8"?>
+<w:hdr xmlns:wpc="http://schemas.microsoft.com/office/word/2010/wordprocessingCanvas" xmlns:cx="http://schemas.microsoft.com/office/drawing/2014/chartex" xmlns:cx1="http://schemas.microsoft.com/office/drawing/2015/9/8/chartex" xmlns:cx2="http://schemas.microsoft.com/office/drawing/2015/10/21/chartex" xmlns:cx3="http://schemas.microsoft.com/office/drawing/2016/5/9/chartex" xmlns:cx4="http://schemas.microsoft.com/office/drawing/2016/5/10/chartex" xmlns:cx5="http://schemas.microsoft.com/office/drawing/2016/5/11/chartex" xmlns:cx6="http://schemas.microsoft.com/office/drawing/2016/5/12/chartex" xmlns:cx7="http://schemas.microsoft.com/office/drawing/2016/5/13/chartex" xmlns:cx8="http://schemas.microsoft.com/office/drawing/2016/5/14/chartex" xmlns:mc="http://schemas.openxmlformats.org/markup-compatibility/2006" xmlns:aink="http://schemas.microsoft.com/office/drawing/2016/ink" xmlns:am3d="http://schemas.microsoft.com/office/drawing/2017/model3d" xmlns:o="urn:schemas-microsoft-com:office:office" xmlns:oel="http://schemas.microsoft.com/office/2019/extlst" xmlns:r="http://schemas.openxmlformats.org/officeDocument/2006/relationships" xmlns:m="http://schemas.openxmlformats.org/officeDocument/2006/math" xmlns:v="urn:schemas-microsoft-com:vml" xmlns:wp14="http://schemas.microsoft.com/office/word/2010/wordprocessingDrawing" xmlns:wp="http://schemas.openxmlformats.org/drawingml/2006/wordprocessingDrawing" xmlns:w10="urn:schemas-microsoft-com:office:word" xmlns:w="http://schemas.openxmlformats.org/wordprocessingml/2006/main" xmlns:w14="http://schemas.microsoft.com/office/word/2010/wordml" xmlns:w15="http://schemas.microsoft.com/office/word/2012/wordml" xmlns:w16cex="http://schemas.microsoft.com/office/word/2018/wordml/cex" xmlns:w16cid="http://schemas.microsoft.com/office/word/2016/wordml/cid" xmlns:w16="http://schemas.microsoft.com/office/word/2018/wordml" xmlns:w16sdtdh="http://schemas.microsoft.com/office/word/2020/wordml/sdtdatahash" xmlns:w16se="http://schemas.microsoft.com/office/word/2015/wordml/symex" xmlns:wpg="http://schemas.microsoft.com/office/word/2010/wordprocessingGroup" xmlns:wpi="http://schemas.microsoft.com/office/word/2010/wordprocessingInk" xmlns:wne="http://schemas.microsoft.com/office/word/2006/wordml" xmlns:wps="http://schemas.microsoft.com/office/word/2010/wordprocessingShape" mc:Ignorable="w14 w15 w16se w16cid w16 w16cex w16sdtdh wp14">
+  <w:sdt>
+    <w:sdtPr>
+      <w:id w:val="419144855"/>
+      <w:docPartObj>
+        <w:docPartGallery w:val="Page Numbers (Top of Page)"/>
+        <w:docPartUnique/>
+      </w:docPartObj>
+    </w:sdtPr>
+    <w:sdtEndPr>
+      <w:rPr>
+        <w:noProof/>
+      </w:rPr>
+    </w:sdtEndPr>
+    <w:sdtContent>
+      <w:p>
+        <w:pPr>
+          <w:pStyle w:val="Header"/>
+          <w:jc w:val="right"/>
+        </w:pPr>
+        <w:r>
+          <w:fldChar w:fldCharType="begin"/>
+        </w:r>
+        <w:r>
+          <w:instrText xml:space="preserve"> PAGE   \* MERGEFORMAT </w:instrText>
+        </w:r>
+        <w:r>
+          <w:fldChar w:fldCharType="separate"/>
+        </w:r>
+        <w:r>
+          <w:rPr>
+            <w:noProof/>
+          </w:rPr>
+          <w:t>2</w:t>
+        </w:r>
+        <w:r>
+          <w:rPr>
+            <w:noProof/>
+          </w:rPr>
+          <w:fldChar w:fldCharType="end"/>
+        </w:r>
+      </w:p>
+    </w:sdtContent>
+  </w:sdt>
+  <w:p>
+    <w:pPr>
+      <w:pStyle w:val="Header"/>
+    </w:pPr>
+  </w:p>
+</w:hdr>
+</file>
+
+<file path=word/header11.xml><?xml version="1.0" encoding="utf-8"?>
+<w:hdr xmlns:wpc="http://schemas.microsoft.com/office/word/2010/wordprocessingCanvas" xmlns:cx="http://schemas.microsoft.com/office/drawing/2014/chartex" xmlns:cx1="http://schemas.microsoft.com/office/drawing/2015/9/8/chartex" xmlns:cx2="http://schemas.microsoft.com/office/drawing/2015/10/21/chartex" xmlns:cx3="http://schemas.microsoft.com/office/drawing/2016/5/9/chartex" xmlns:cx4="http://schemas.microsoft.com/office/drawing/2016/5/10/chartex" xmlns:cx5="http://schemas.microsoft.com/office/drawing/2016/5/11/chartex" xmlns:cx6="http://schemas.microsoft.com/office/drawing/2016/5/12/chartex" xmlns:cx7="http://schemas.microsoft.com/office/drawing/2016/5/13/chartex" xmlns:cx8="http://schemas.microsoft.com/office/drawing/2016/5/14/chartex" xmlns:mc="http://schemas.openxmlformats.org/markup-compatibility/2006" xmlns:aink="http://schemas.microsoft.com/office/drawing/2016/ink" xmlns:am3d="http://schemas.microsoft.com/office/drawing/2017/model3d" xmlns:o="urn:schemas-microsoft-com:office:office" xmlns:oel="http://schemas.microsoft.com/office/2019/extlst" xmlns:r="http://schemas.openxmlformats.org/officeDocument/2006/relationships" xmlns:m="http://schemas.openxmlformats.org/officeDocument/2006/math" xmlns:v="urn:schemas-microsoft-com:vml" xmlns:wp14="http://schemas.microsoft.com/office/word/2010/wordprocessingDrawing" xmlns:wp="http://schemas.openxmlformats.org/drawingml/2006/wordprocessingDrawing" xmlns:w10="urn:schemas-microsoft-com:office:word" xmlns:w="http://schemas.openxmlformats.org/wordprocessingml/2006/main" xmlns:w14="http://schemas.microsoft.com/office/word/2010/wordml" xmlns:w15="http://schemas.microsoft.com/office/word/2012/wordml" xmlns:w16cex="http://schemas.microsoft.com/office/word/2018/wordml/cex" xmlns:w16cid="http://schemas.microsoft.com/office/word/2016/wordml/cid" xmlns:w16="http://schemas.microsoft.com/office/word/2018/wordml" xmlns:w16sdtdh="http://schemas.microsoft.com/office/word/2020/wordml/sdtdatahash" xmlns:w16se="http://schemas.microsoft.com/office/word/2015/wordml/symex" xmlns:wpg="http://schemas.microsoft.com/office/word/2010/wordprocessingGroup" xmlns:wpi="http://schemas.microsoft.com/office/word/2010/wordprocessingInk" xmlns:wne="http://schemas.microsoft.com/office/word/2006/wordml" xmlns:wps="http://schemas.microsoft.com/office/word/2010/wordprocessingShape" mc:Ignorable="w14 w15 w16se w16cid w16 w16cex w16sdtdh wp14">
+  <w:p>
+    <w:pPr>
+      <w:pStyle w:val="Header"/>
+      <w:jc w:val="right"/>
+    </w:pPr>
+  </w:p>
+  <w:p>
+    <w:pPr>
+      <w:pStyle w:val="Header"/>
+    </w:pPr>
+  </w:p>
+</w:hdr>
+</file>
+
 <file path=word/header2.xml><?xml version="1.0" encoding="utf-8"?>
 <w:hdr xmlns:wpc="http://schemas.microsoft.com/office/word/2010/wordprocessingCanvas" xmlns:cx="http://schemas.microsoft.com/office/drawing/2014/chartex" xmlns:cx1="http://schemas.microsoft.com/office/drawing/2015/9/8/chartex" xmlns:cx2="http://schemas.microsoft.com/office/drawing/2015/10/21/chartex" xmlns:cx3="http://schemas.microsoft.com/office/drawing/2016/5/9/chartex" xmlns:cx4="http://schemas.microsoft.com/office/drawing/2016/5/10/chartex" xmlns:cx5="http://schemas.microsoft.com/office/drawing/2016/5/11/chartex" xmlns:cx6="http://schemas.microsoft.com/office/drawing/2016/5/12/chartex" xmlns:cx7="http://schemas.microsoft.com/office/drawing/2016/5/13/chartex" xmlns:cx8="http://schemas.microsoft.com/office/drawing/2016/5/14/chartex" xmlns:mc="http://schemas.openxmlformats.org/markup-compatibility/2006" xmlns:aink="http://schemas.microsoft.com/office/drawing/2016/ink" xmlns:am3d="http://schemas.microsoft.com/office/drawing/2017/model3d" xmlns:o="urn:schemas-microsoft-com:office:office" xmlns:oel="http://schemas.microsoft.com/office/2019/extlst" xmlns:r="http://schemas.openxmlformats.org/officeDocument/2006/relationships" xmlns:m="http://schemas.openxmlformats.org/officeDocument/2006/math" xmlns:v="urn:schemas-microsoft-com:vml" xmlns:wp14="http://schemas.microsoft.com/office/word/2010/wordprocessingDrawing" xmlns:wp="http://schemas.openxmlformats.org/drawingml/2006/wordprocessingDrawing" xmlns:w10="urn:schemas-microsoft-com:office:word" xmlns:w="http://schemas.openxmlformats.org/wordprocessingml/2006/main" xmlns:w14="http://schemas.microsoft.com/office/word/2010/wordml" xmlns:w15="http://schemas.microsoft.com/office/word/2012/wordml" xmlns:w16cex="http://schemas.microsoft.com/office/word/2018/wordml/cex" xmlns:w16cid="http://schemas.microsoft.com/office/word/2016/wordml/cid" xmlns:w16="http://schemas.microsoft.com/office/word/2018/wordml" xmlns:w16sdtdh="http://schemas.microsoft.com/office/word/2020/wordml/sdtdatahash" xmlns:w16se="http://schemas.microsoft.com/office/word/2015/wordml/symex" xmlns:wpg="http://schemas.microsoft.com/office/word/2010/wordprocessingGroup" xmlns:wpi="http://schemas.microsoft.com/office/word/2010/wordprocessingInk" xmlns:wne="http://schemas.microsoft.com/office/word/2006/wordml" xmlns:wps="http://schemas.microsoft.com/office/word/2010/wordprocessingShape" mc:Ignorable="w14 w15 w16se w16cid w16 w16cex w16sdtdh wp14">
   <w:p>
@@ -38971,13 +39395,13 @@
     </w:lvl>
   </w:abstractNum>
   <w:abstractNum w:abstractNumId="4" w15:restartNumberingAfterBreak="0">
-    <w:nsid w:val="136F41D3"/>
+    <w:nsid w:val="123C4795"/>
     <w:multiLevelType w:val="hybridMultilevel"/>
-    <w:tmpl w:val="9516FCF0"/>
-    <w:lvl w:ilvl="0" w:tplc="BEBEF702">
+    <w:tmpl w:val="B58069AE"/>
+    <w:lvl w:ilvl="0" w:tplc="76DE852A">
       <w:start w:val="1"/>
       <w:numFmt w:val="decimal"/>
-      <w:lvlText w:val="%1."/>
+      <w:lvlText w:val="4.%1."/>
       <w:lvlJc w:val="left"/>
       <w:pPr>
         <w:ind w:left="720" w:hanging="360"/>
@@ -39060,6 +39484,95 @@
     </w:lvl>
   </w:abstractNum>
   <w:abstractNum w:abstractNumId="5" w15:restartNumberingAfterBreak="0">
+    <w:nsid w:val="136F41D3"/>
+    <w:multiLevelType w:val="hybridMultilevel"/>
+    <w:tmpl w:val="9516FCF0"/>
+    <w:lvl w:ilvl="0" w:tplc="BEBEF702">
+      <w:start w:val="1"/>
+      <w:numFmt w:val="decimal"/>
+      <w:lvlText w:val="%1."/>
+      <w:lvlJc w:val="left"/>
+      <w:pPr>
+        <w:ind w:left="720" w:hanging="360"/>
+      </w:pPr>
+      <w:rPr>
+        <w:rFonts w:hint="default"/>
+      </w:rPr>
+    </w:lvl>
+    <w:lvl w:ilvl="1" w:tplc="38090019" w:tentative="1">
+      <w:start w:val="1"/>
+      <w:numFmt w:val="lowerLetter"/>
+      <w:lvlText w:val="%2."/>
+      <w:lvlJc w:val="left"/>
+      <w:pPr>
+        <w:ind w:left="1440" w:hanging="360"/>
+      </w:pPr>
+    </w:lvl>
+    <w:lvl w:ilvl="2" w:tplc="3809001B" w:tentative="1">
+      <w:start w:val="1"/>
+      <w:numFmt w:val="lowerRoman"/>
+      <w:lvlText w:val="%3."/>
+      <w:lvlJc w:val="right"/>
+      <w:pPr>
+        <w:ind w:left="2160" w:hanging="180"/>
+      </w:pPr>
+    </w:lvl>
+    <w:lvl w:ilvl="3" w:tplc="3809000F" w:tentative="1">
+      <w:start w:val="1"/>
+      <w:numFmt w:val="decimal"/>
+      <w:lvlText w:val="%4."/>
+      <w:lvlJc w:val="left"/>
+      <w:pPr>
+        <w:ind w:left="2880" w:hanging="360"/>
+      </w:pPr>
+    </w:lvl>
+    <w:lvl w:ilvl="4" w:tplc="38090019" w:tentative="1">
+      <w:start w:val="1"/>
+      <w:numFmt w:val="lowerLetter"/>
+      <w:lvlText w:val="%5."/>
+      <w:lvlJc w:val="left"/>
+      <w:pPr>
+        <w:ind w:left="3600" w:hanging="360"/>
+      </w:pPr>
+    </w:lvl>
+    <w:lvl w:ilvl="5" w:tplc="3809001B" w:tentative="1">
+      <w:start w:val="1"/>
+      <w:numFmt w:val="lowerRoman"/>
+      <w:lvlText w:val="%6."/>
+      <w:lvlJc w:val="right"/>
+      <w:pPr>
+        <w:ind w:left="4320" w:hanging="180"/>
+      </w:pPr>
+    </w:lvl>
+    <w:lvl w:ilvl="6" w:tplc="3809000F" w:tentative="1">
+      <w:start w:val="1"/>
+      <w:numFmt w:val="decimal"/>
+      <w:lvlText w:val="%7."/>
+      <w:lvlJc w:val="left"/>
+      <w:pPr>
+        <w:ind w:left="5040" w:hanging="360"/>
+      </w:pPr>
+    </w:lvl>
+    <w:lvl w:ilvl="7" w:tplc="38090019" w:tentative="1">
+      <w:start w:val="1"/>
+      <w:numFmt w:val="lowerLetter"/>
+      <w:lvlText w:val="%8."/>
+      <w:lvlJc w:val="left"/>
+      <w:pPr>
+        <w:ind w:left="5760" w:hanging="360"/>
+      </w:pPr>
+    </w:lvl>
+    <w:lvl w:ilvl="8" w:tplc="3809001B" w:tentative="1">
+      <w:start w:val="1"/>
+      <w:numFmt w:val="lowerRoman"/>
+      <w:lvlText w:val="%9."/>
+      <w:lvlJc w:val="right"/>
+      <w:pPr>
+        <w:ind w:left="6480" w:hanging="180"/>
+      </w:pPr>
+    </w:lvl>
+  </w:abstractNum>
+  <w:abstractNum w:abstractNumId="6" w15:restartNumberingAfterBreak="0">
     <w:nsid w:val="16D06D9C"/>
     <w:multiLevelType w:val="hybridMultilevel"/>
     <w:tmpl w:val="76900E84"/>
@@ -39150,7 +39663,7 @@
       </w:pPr>
     </w:lvl>
   </w:abstractNum>
-  <w:abstractNum w:abstractNumId="6" w15:restartNumberingAfterBreak="0">
+  <w:abstractNum w:abstractNumId="7" w15:restartNumberingAfterBreak="0">
     <w:nsid w:val="19AF7365"/>
     <w:multiLevelType w:val="hybridMultilevel"/>
     <w:tmpl w:val="AAB685EA"/>
@@ -39239,103 +39752,17 @@
       </w:pPr>
     </w:lvl>
   </w:abstractNum>
-  <w:abstractNum w:abstractNumId="7" w15:restartNumberingAfterBreak="0">
-    <w:nsid w:val="20477891"/>
+  <w:abstractNum w:abstractNumId="8" w15:restartNumberingAfterBreak="0">
+    <w:nsid w:val="1E6D6C00"/>
     <w:multiLevelType w:val="hybridMultilevel"/>
-    <w:tmpl w:val="67520A86"/>
-    <w:lvl w:ilvl="0" w:tplc="3809000F">
+    <w:tmpl w:val="245083A0"/>
+    <w:lvl w:ilvl="0" w:tplc="76DE852A">
       <w:start w:val="1"/>
       <w:numFmt w:val="decimal"/>
-      <w:lvlText w:val="%1."/>
+      <w:lvlText w:val="4.%1."/>
       <w:lvlJc w:val="left"/>
       <w:pPr>
-        <w:ind w:left="1440" w:hanging="360"/>
-      </w:pPr>
-    </w:lvl>
-    <w:lvl w:ilvl="1" w:tplc="38090019" w:tentative="1">
-      <w:start w:val="1"/>
-      <w:numFmt w:val="lowerLetter"/>
-      <w:lvlText w:val="%2."/>
-      <w:lvlJc w:val="left"/>
-      <w:pPr>
-        <w:ind w:left="2160" w:hanging="360"/>
-      </w:pPr>
-    </w:lvl>
-    <w:lvl w:ilvl="2" w:tplc="3809001B" w:tentative="1">
-      <w:start w:val="1"/>
-      <w:numFmt w:val="lowerRoman"/>
-      <w:lvlText w:val="%3."/>
-      <w:lvlJc w:val="right"/>
-      <w:pPr>
-        <w:ind w:left="2880" w:hanging="180"/>
-      </w:pPr>
-    </w:lvl>
-    <w:lvl w:ilvl="3" w:tplc="3809000F" w:tentative="1">
-      <w:start w:val="1"/>
-      <w:numFmt w:val="decimal"/>
-      <w:lvlText w:val="%4."/>
-      <w:lvlJc w:val="left"/>
-      <w:pPr>
-        <w:ind w:left="3600" w:hanging="360"/>
-      </w:pPr>
-    </w:lvl>
-    <w:lvl w:ilvl="4" w:tplc="38090019" w:tentative="1">
-      <w:start w:val="1"/>
-      <w:numFmt w:val="lowerLetter"/>
-      <w:lvlText w:val="%5."/>
-      <w:lvlJc w:val="left"/>
-      <w:pPr>
-        <w:ind w:left="4320" w:hanging="360"/>
-      </w:pPr>
-    </w:lvl>
-    <w:lvl w:ilvl="5" w:tplc="3809001B" w:tentative="1">
-      <w:start w:val="1"/>
-      <w:numFmt w:val="lowerRoman"/>
-      <w:lvlText w:val="%6."/>
-      <w:lvlJc w:val="right"/>
-      <w:pPr>
-        <w:ind w:left="5040" w:hanging="180"/>
-      </w:pPr>
-    </w:lvl>
-    <w:lvl w:ilvl="6" w:tplc="3809000F" w:tentative="1">
-      <w:start w:val="1"/>
-      <w:numFmt w:val="decimal"/>
-      <w:lvlText w:val="%7."/>
-      <w:lvlJc w:val="left"/>
-      <w:pPr>
-        <w:ind w:left="5760" w:hanging="360"/>
-      </w:pPr>
-    </w:lvl>
-    <w:lvl w:ilvl="7" w:tplc="38090019" w:tentative="1">
-      <w:start w:val="1"/>
-      <w:numFmt w:val="lowerLetter"/>
-      <w:lvlText w:val="%8."/>
-      <w:lvlJc w:val="left"/>
-      <w:pPr>
-        <w:ind w:left="6480" w:hanging="360"/>
-      </w:pPr>
-    </w:lvl>
-    <w:lvl w:ilvl="8" w:tplc="3809001B" w:tentative="1">
-      <w:start w:val="1"/>
-      <w:numFmt w:val="lowerRoman"/>
-      <w:lvlText w:val="%9."/>
-      <w:lvlJc w:val="right"/>
-      <w:pPr>
-        <w:ind w:left="7200" w:hanging="180"/>
-      </w:pPr>
-    </w:lvl>
-  </w:abstractNum>
-  <w:abstractNum w:abstractNumId="8" w15:restartNumberingAfterBreak="0">
-    <w:nsid w:val="26925A4A"/>
-    <w:multiLevelType w:val="hybridMultilevel"/>
-    <w:tmpl w:val="F64426EE"/>
-    <w:lvl w:ilvl="0" w:tplc="3814BA88">
-      <w:start w:val="1"/>
-      <w:numFmt w:val="decimal"/>
-      <w:lvlText w:val="2.%1."/>
-      <w:lvlJc w:val="left"/>
-      <w:pPr>
-        <w:ind w:left="1141" w:hanging="360"/>
+        <w:ind w:left="720" w:hanging="360"/>
       </w:pPr>
       <w:rPr>
         <w:rFonts w:hint="default"/>
@@ -39347,7 +39774,7 @@
       <w:lvlText w:val="%2."/>
       <w:lvlJc w:val="left"/>
       <w:pPr>
-        <w:ind w:left="1861" w:hanging="360"/>
+        <w:ind w:left="1440" w:hanging="360"/>
       </w:pPr>
     </w:lvl>
     <w:lvl w:ilvl="2" w:tplc="3809001B" w:tentative="1">
@@ -39356,7 +39783,7 @@
       <w:lvlText w:val="%3."/>
       <w:lvlJc w:val="right"/>
       <w:pPr>
-        <w:ind w:left="2581" w:hanging="180"/>
+        <w:ind w:left="2160" w:hanging="180"/>
       </w:pPr>
     </w:lvl>
     <w:lvl w:ilvl="3" w:tplc="3809000F" w:tentative="1">
@@ -39365,7 +39792,7 @@
       <w:lvlText w:val="%4."/>
       <w:lvlJc w:val="left"/>
       <w:pPr>
-        <w:ind w:left="3301" w:hanging="360"/>
+        <w:ind w:left="2880" w:hanging="360"/>
       </w:pPr>
     </w:lvl>
     <w:lvl w:ilvl="4" w:tplc="38090019" w:tentative="1">
@@ -39374,7 +39801,7 @@
       <w:lvlText w:val="%5."/>
       <w:lvlJc w:val="left"/>
       <w:pPr>
-        <w:ind w:left="4021" w:hanging="360"/>
+        <w:ind w:left="3600" w:hanging="360"/>
       </w:pPr>
     </w:lvl>
     <w:lvl w:ilvl="5" w:tplc="3809001B" w:tentative="1">
@@ -39383,7 +39810,7 @@
       <w:lvlText w:val="%6."/>
       <w:lvlJc w:val="right"/>
       <w:pPr>
-        <w:ind w:left="4741" w:hanging="180"/>
+        <w:ind w:left="4320" w:hanging="180"/>
       </w:pPr>
     </w:lvl>
     <w:lvl w:ilvl="6" w:tplc="3809000F" w:tentative="1">
@@ -39392,7 +39819,7 @@
       <w:lvlText w:val="%7."/>
       <w:lvlJc w:val="left"/>
       <w:pPr>
-        <w:ind w:left="5461" w:hanging="360"/>
+        <w:ind w:left="5040" w:hanging="360"/>
       </w:pPr>
     </w:lvl>
     <w:lvl w:ilvl="7" w:tplc="38090019" w:tentative="1">
@@ -39401,7 +39828,7 @@
       <w:lvlText w:val="%8."/>
       <w:lvlJc w:val="left"/>
       <w:pPr>
-        <w:ind w:left="6181" w:hanging="360"/>
+        <w:ind w:left="5760" w:hanging="360"/>
       </w:pPr>
     </w:lvl>
     <w:lvl w:ilvl="8" w:tplc="3809001B" w:tentative="1">
@@ -39410,21 +39837,107 @@
       <w:lvlText w:val="%9."/>
       <w:lvlJc w:val="right"/>
       <w:pPr>
-        <w:ind w:left="6901" w:hanging="180"/>
+        <w:ind w:left="6480" w:hanging="180"/>
       </w:pPr>
     </w:lvl>
   </w:abstractNum>
   <w:abstractNum w:abstractNumId="9" w15:restartNumberingAfterBreak="0">
-    <w:nsid w:val="2BEB0F72"/>
+    <w:nsid w:val="20477891"/>
     <w:multiLevelType w:val="hybridMultilevel"/>
-    <w:tmpl w:val="C458FA38"/>
-    <w:lvl w:ilvl="0" w:tplc="B6B26C30">
+    <w:tmpl w:val="67520A86"/>
+    <w:lvl w:ilvl="0" w:tplc="3809000F">
       <w:start w:val="1"/>
       <w:numFmt w:val="decimal"/>
-      <w:lvlText w:val="3.3.%1."/>
+      <w:lvlText w:val="%1."/>
       <w:lvlJc w:val="left"/>
       <w:pPr>
-        <w:ind w:left="720" w:hanging="360"/>
+        <w:ind w:left="1440" w:hanging="360"/>
+      </w:pPr>
+    </w:lvl>
+    <w:lvl w:ilvl="1" w:tplc="38090019" w:tentative="1">
+      <w:start w:val="1"/>
+      <w:numFmt w:val="lowerLetter"/>
+      <w:lvlText w:val="%2."/>
+      <w:lvlJc w:val="left"/>
+      <w:pPr>
+        <w:ind w:left="2160" w:hanging="360"/>
+      </w:pPr>
+    </w:lvl>
+    <w:lvl w:ilvl="2" w:tplc="3809001B" w:tentative="1">
+      <w:start w:val="1"/>
+      <w:numFmt w:val="lowerRoman"/>
+      <w:lvlText w:val="%3."/>
+      <w:lvlJc w:val="right"/>
+      <w:pPr>
+        <w:ind w:left="2880" w:hanging="180"/>
+      </w:pPr>
+    </w:lvl>
+    <w:lvl w:ilvl="3" w:tplc="3809000F" w:tentative="1">
+      <w:start w:val="1"/>
+      <w:numFmt w:val="decimal"/>
+      <w:lvlText w:val="%4."/>
+      <w:lvlJc w:val="left"/>
+      <w:pPr>
+        <w:ind w:left="3600" w:hanging="360"/>
+      </w:pPr>
+    </w:lvl>
+    <w:lvl w:ilvl="4" w:tplc="38090019" w:tentative="1">
+      <w:start w:val="1"/>
+      <w:numFmt w:val="lowerLetter"/>
+      <w:lvlText w:val="%5."/>
+      <w:lvlJc w:val="left"/>
+      <w:pPr>
+        <w:ind w:left="4320" w:hanging="360"/>
+      </w:pPr>
+    </w:lvl>
+    <w:lvl w:ilvl="5" w:tplc="3809001B" w:tentative="1">
+      <w:start w:val="1"/>
+      <w:numFmt w:val="lowerRoman"/>
+      <w:lvlText w:val="%6."/>
+      <w:lvlJc w:val="right"/>
+      <w:pPr>
+        <w:ind w:left="5040" w:hanging="180"/>
+      </w:pPr>
+    </w:lvl>
+    <w:lvl w:ilvl="6" w:tplc="3809000F" w:tentative="1">
+      <w:start w:val="1"/>
+      <w:numFmt w:val="decimal"/>
+      <w:lvlText w:val="%7."/>
+      <w:lvlJc w:val="left"/>
+      <w:pPr>
+        <w:ind w:left="5760" w:hanging="360"/>
+      </w:pPr>
+    </w:lvl>
+    <w:lvl w:ilvl="7" w:tplc="38090019" w:tentative="1">
+      <w:start w:val="1"/>
+      <w:numFmt w:val="lowerLetter"/>
+      <w:lvlText w:val="%8."/>
+      <w:lvlJc w:val="left"/>
+      <w:pPr>
+        <w:ind w:left="6480" w:hanging="360"/>
+      </w:pPr>
+    </w:lvl>
+    <w:lvl w:ilvl="8" w:tplc="3809001B" w:tentative="1">
+      <w:start w:val="1"/>
+      <w:numFmt w:val="lowerRoman"/>
+      <w:lvlText w:val="%9."/>
+      <w:lvlJc w:val="right"/>
+      <w:pPr>
+        <w:ind w:left="7200" w:hanging="180"/>
+      </w:pPr>
+    </w:lvl>
+  </w:abstractNum>
+  <w:abstractNum w:abstractNumId="10" w15:restartNumberingAfterBreak="0">
+    <w:nsid w:val="26925A4A"/>
+    <w:multiLevelType w:val="hybridMultilevel"/>
+    <w:tmpl w:val="F64426EE"/>
+    <w:lvl w:ilvl="0" w:tplc="3814BA88">
+      <w:start w:val="1"/>
+      <w:numFmt w:val="decimal"/>
+      <w:lvlText w:val="2.%1."/>
+      <w:lvlJc w:val="left"/>
+      <w:pPr>
+        <w:ind w:left="1141" w:hanging="360"/>
       </w:pPr>
       <w:rPr>
         <w:rFonts w:hint="default"/>
@@ -39436,7 +39949,7 @@
       <w:lvlText w:val="%2."/>
       <w:lvlJc w:val="left"/>
       <w:pPr>
-        <w:ind w:left="1440" w:hanging="360"/>
+        <w:ind w:left="1861" w:hanging="360"/>
       </w:pPr>
     </w:lvl>
     <w:lvl w:ilvl="2" w:tplc="3809001B" w:tentative="1">
@@ -39445,7 +39958,7 @@
       <w:lvlText w:val="%3."/>
       <w:lvlJc w:val="right"/>
       <w:pPr>
-        <w:ind w:left="2160" w:hanging="180"/>
+        <w:ind w:left="2581" w:hanging="180"/>
       </w:pPr>
     </w:lvl>
     <w:lvl w:ilvl="3" w:tplc="3809000F" w:tentative="1">
@@ -39454,7 +39967,7 @@
       <w:lvlText w:val="%4."/>
       <w:lvlJc w:val="left"/>
       <w:pPr>
-        <w:ind w:left="2880" w:hanging="360"/>
+        <w:ind w:left="3301" w:hanging="360"/>
       </w:pPr>
     </w:lvl>
     <w:lvl w:ilvl="4" w:tplc="38090019" w:tentative="1">
@@ -39463,7 +39976,7 @@
       <w:lvlText w:val="%5."/>
       <w:lvlJc w:val="left"/>
       <w:pPr>
-        <w:ind w:left="3600" w:hanging="360"/>
+        <w:ind w:left="4021" w:hanging="360"/>
       </w:pPr>
     </w:lvl>
     <w:lvl w:ilvl="5" w:tplc="3809001B" w:tentative="1">
@@ -39472,7 +39985,7 @@
       <w:lvlText w:val="%6."/>
       <w:lvlJc w:val="right"/>
       <w:pPr>
-        <w:ind w:left="4320" w:hanging="180"/>
+        <w:ind w:left="4741" w:hanging="180"/>
       </w:pPr>
     </w:lvl>
     <w:lvl w:ilvl="6" w:tplc="3809000F" w:tentative="1">
@@ -39481,7 +39994,7 @@
       <w:lvlText w:val="%7."/>
       <w:lvlJc w:val="left"/>
       <w:pPr>
-        <w:ind w:left="5040" w:hanging="360"/>
+        <w:ind w:left="5461" w:hanging="360"/>
       </w:pPr>
     </w:lvl>
     <w:lvl w:ilvl="7" w:tplc="38090019" w:tentative="1">
@@ -39490,7 +40003,7 @@
       <w:lvlText w:val="%8."/>
       <w:lvlJc w:val="left"/>
       <w:pPr>
-        <w:ind w:left="5760" w:hanging="360"/>
+        <w:ind w:left="6181" w:hanging="360"/>
       </w:pPr>
     </w:lvl>
     <w:lvl w:ilvl="8" w:tplc="3809001B" w:tentative="1">
@@ -39499,18 +40012,18 @@
       <w:lvlText w:val="%9."/>
       <w:lvlJc w:val="right"/>
       <w:pPr>
-        <w:ind w:left="6480" w:hanging="180"/>
+        <w:ind w:left="6901" w:hanging="180"/>
       </w:pPr>
     </w:lvl>
   </w:abstractNum>
-  <w:abstractNum w:abstractNumId="10" w15:restartNumberingAfterBreak="0">
-    <w:nsid w:val="2D1376B8"/>
+  <w:abstractNum w:abstractNumId="11" w15:restartNumberingAfterBreak="0">
+    <w:nsid w:val="2BEB0F72"/>
     <w:multiLevelType w:val="hybridMultilevel"/>
-    <w:tmpl w:val="74427032"/>
-    <w:lvl w:ilvl="0" w:tplc="C91E2192">
+    <w:tmpl w:val="C458FA38"/>
+    <w:lvl w:ilvl="0" w:tplc="B6B26C30">
       <w:start w:val="1"/>
       <w:numFmt w:val="decimal"/>
-      <w:lvlText w:val="2.2.2.%1."/>
+      <w:lvlText w:val="3.3.%1."/>
       <w:lvlJc w:val="left"/>
       <w:pPr>
         <w:ind w:left="720" w:hanging="360"/>
@@ -39592,7 +40105,96 @@
       </w:pPr>
     </w:lvl>
   </w:abstractNum>
-  <w:abstractNum w:abstractNumId="11" w15:restartNumberingAfterBreak="0">
+  <w:abstractNum w:abstractNumId="12" w15:restartNumberingAfterBreak="0">
+    <w:nsid w:val="2D1376B8"/>
+    <w:multiLevelType w:val="hybridMultilevel"/>
+    <w:tmpl w:val="74427032"/>
+    <w:lvl w:ilvl="0" w:tplc="C91E2192">
+      <w:start w:val="1"/>
+      <w:numFmt w:val="decimal"/>
+      <w:lvlText w:val="2.2.2.%1."/>
+      <w:lvlJc w:val="left"/>
+      <w:pPr>
+        <w:ind w:left="720" w:hanging="360"/>
+      </w:pPr>
+      <w:rPr>
+        <w:rFonts w:hint="default"/>
+      </w:rPr>
+    </w:lvl>
+    <w:lvl w:ilvl="1" w:tplc="38090019" w:tentative="1">
+      <w:start w:val="1"/>
+      <w:numFmt w:val="lowerLetter"/>
+      <w:lvlText w:val="%2."/>
+      <w:lvlJc w:val="left"/>
+      <w:pPr>
+        <w:ind w:left="1440" w:hanging="360"/>
+      </w:pPr>
+    </w:lvl>
+    <w:lvl w:ilvl="2" w:tplc="3809001B" w:tentative="1">
+      <w:start w:val="1"/>
+      <w:numFmt w:val="lowerRoman"/>
+      <w:lvlText w:val="%3."/>
+      <w:lvlJc w:val="right"/>
+      <w:pPr>
+        <w:ind w:left="2160" w:hanging="180"/>
+      </w:pPr>
+    </w:lvl>
+    <w:lvl w:ilvl="3" w:tplc="3809000F" w:tentative="1">
+      <w:start w:val="1"/>
+      <w:numFmt w:val="decimal"/>
+      <w:lvlText w:val="%4."/>
+      <w:lvlJc w:val="left"/>
+      <w:pPr>
+        <w:ind w:left="2880" w:hanging="360"/>
+      </w:pPr>
+    </w:lvl>
+    <w:lvl w:ilvl="4" w:tplc="38090019" w:tentative="1">
+      <w:start w:val="1"/>
+      <w:numFmt w:val="lowerLetter"/>
+      <w:lvlText w:val="%5."/>
+      <w:lvlJc w:val="left"/>
+      <w:pPr>
+        <w:ind w:left="3600" w:hanging="360"/>
+      </w:pPr>
+    </w:lvl>
+    <w:lvl w:ilvl="5" w:tplc="3809001B" w:tentative="1">
+      <w:start w:val="1"/>
+      <w:numFmt w:val="lowerRoman"/>
+      <w:lvlText w:val="%6."/>
+      <w:lvlJc w:val="right"/>
+      <w:pPr>
+        <w:ind w:left="4320" w:hanging="180"/>
+      </w:pPr>
+    </w:lvl>
+    <w:lvl w:ilvl="6" w:tplc="3809000F" w:tentative="1">
+      <w:start w:val="1"/>
+      <w:numFmt w:val="decimal"/>
+      <w:lvlText w:val="%7."/>
+      <w:lvlJc w:val="left"/>
+      <w:pPr>
+        <w:ind w:left="5040" w:hanging="360"/>
+      </w:pPr>
+    </w:lvl>
+    <w:lvl w:ilvl="7" w:tplc="38090019" w:tentative="1">
+      <w:start w:val="1"/>
+      <w:numFmt w:val="lowerLetter"/>
+      <w:lvlText w:val="%8."/>
+      <w:lvlJc w:val="left"/>
+      <w:pPr>
+        <w:ind w:left="5760" w:hanging="360"/>
+      </w:pPr>
+    </w:lvl>
+    <w:lvl w:ilvl="8" w:tplc="3809001B" w:tentative="1">
+      <w:start w:val="1"/>
+      <w:numFmt w:val="lowerRoman"/>
+      <w:lvlText w:val="%9."/>
+      <w:lvlJc w:val="right"/>
+      <w:pPr>
+        <w:ind w:left="6480" w:hanging="180"/>
+      </w:pPr>
+    </w:lvl>
+  </w:abstractNum>
+  <w:abstractNum w:abstractNumId="13" w15:restartNumberingAfterBreak="0">
     <w:nsid w:val="2E3C025E"/>
     <w:multiLevelType w:val="hybridMultilevel"/>
     <w:tmpl w:val="132E1C26"/>
@@ -39678,7 +40280,7 @@
       </w:pPr>
     </w:lvl>
   </w:abstractNum>
-  <w:abstractNum w:abstractNumId="12" w15:restartNumberingAfterBreak="0">
+  <w:abstractNum w:abstractNumId="14" w15:restartNumberingAfterBreak="0">
     <w:nsid w:val="2EA77F27"/>
     <w:multiLevelType w:val="hybridMultilevel"/>
     <w:tmpl w:val="D756AFE8"/>
@@ -39767,7 +40369,7 @@
       </w:pPr>
     </w:lvl>
   </w:abstractNum>
-  <w:abstractNum w:abstractNumId="13" w15:restartNumberingAfterBreak="0">
+  <w:abstractNum w:abstractNumId="15" w15:restartNumberingAfterBreak="0">
     <w:nsid w:val="39193718"/>
     <w:multiLevelType w:val="hybridMultilevel"/>
     <w:tmpl w:val="F800A24A"/>
@@ -39856,7 +40458,7 @@
       </w:pPr>
     </w:lvl>
   </w:abstractNum>
-  <w:abstractNum w:abstractNumId="14" w15:restartNumberingAfterBreak="0">
+  <w:abstractNum w:abstractNumId="16" w15:restartNumberingAfterBreak="0">
     <w:nsid w:val="3A272151"/>
     <w:multiLevelType w:val="hybridMultilevel"/>
     <w:tmpl w:val="D07E041E"/>
@@ -39948,7 +40550,7 @@
       </w:pPr>
     </w:lvl>
   </w:abstractNum>
-  <w:abstractNum w:abstractNumId="15" w15:restartNumberingAfterBreak="0">
+  <w:abstractNum w:abstractNumId="17" w15:restartNumberingAfterBreak="0">
     <w:nsid w:val="3B1E2257"/>
     <w:multiLevelType w:val="hybridMultilevel"/>
     <w:tmpl w:val="42B0B324"/>
@@ -40061,7 +40663,7 @@
       </w:rPr>
     </w:lvl>
   </w:abstractNum>
-  <w:abstractNum w:abstractNumId="16" w15:restartNumberingAfterBreak="0">
+  <w:abstractNum w:abstractNumId="18" w15:restartNumberingAfterBreak="0">
     <w:nsid w:val="48F06863"/>
     <w:multiLevelType w:val="hybridMultilevel"/>
     <w:tmpl w:val="CA081BBA"/>
@@ -40150,7 +40752,7 @@
       </w:pPr>
     </w:lvl>
   </w:abstractNum>
-  <w:abstractNum w:abstractNumId="17" w15:restartNumberingAfterBreak="0">
+  <w:abstractNum w:abstractNumId="19" w15:restartNumberingAfterBreak="0">
     <w:nsid w:val="4C080F1D"/>
     <w:multiLevelType w:val="hybridMultilevel"/>
     <w:tmpl w:val="EF367B36"/>
@@ -40236,7 +40838,7 @@
       </w:pPr>
     </w:lvl>
   </w:abstractNum>
-  <w:abstractNum w:abstractNumId="18" w15:restartNumberingAfterBreak="0">
+  <w:abstractNum w:abstractNumId="20" w15:restartNumberingAfterBreak="0">
     <w:nsid w:val="4D69079F"/>
     <w:multiLevelType w:val="hybridMultilevel"/>
     <w:tmpl w:val="0DDC0AA6"/>
@@ -40325,7 +40927,7 @@
       </w:pPr>
     </w:lvl>
   </w:abstractNum>
-  <w:abstractNum w:abstractNumId="19" w15:restartNumberingAfterBreak="0">
+  <w:abstractNum w:abstractNumId="21" w15:restartNumberingAfterBreak="0">
     <w:nsid w:val="4EC34DFB"/>
     <w:multiLevelType w:val="hybridMultilevel"/>
     <w:tmpl w:val="A88688C8"/>
@@ -40414,7 +41016,7 @@
       </w:pPr>
     </w:lvl>
   </w:abstractNum>
-  <w:abstractNum w:abstractNumId="20" w15:restartNumberingAfterBreak="0">
+  <w:abstractNum w:abstractNumId="22" w15:restartNumberingAfterBreak="0">
     <w:nsid w:val="50B0339B"/>
     <w:multiLevelType w:val="multilevel"/>
     <w:tmpl w:val="2076C388"/>
@@ -40528,7 +41130,7 @@
       </w:rPr>
     </w:lvl>
   </w:abstractNum>
-  <w:abstractNum w:abstractNumId="21" w15:restartNumberingAfterBreak="0">
+  <w:abstractNum w:abstractNumId="23" w15:restartNumberingAfterBreak="0">
     <w:nsid w:val="51880269"/>
     <w:multiLevelType w:val="hybridMultilevel"/>
     <w:tmpl w:val="9F5AD064"/>
@@ -40617,7 +41219,7 @@
       </w:pPr>
     </w:lvl>
   </w:abstractNum>
-  <w:abstractNum w:abstractNumId="22" w15:restartNumberingAfterBreak="0">
+  <w:abstractNum w:abstractNumId="24" w15:restartNumberingAfterBreak="0">
     <w:nsid w:val="53BD3C70"/>
     <w:multiLevelType w:val="hybridMultilevel"/>
     <w:tmpl w:val="40205EE0"/>
@@ -40715,7 +41317,7 @@
       </w:pPr>
     </w:lvl>
   </w:abstractNum>
-  <w:abstractNum w:abstractNumId="23" w15:restartNumberingAfterBreak="0">
+  <w:abstractNum w:abstractNumId="25" w15:restartNumberingAfterBreak="0">
     <w:nsid w:val="54FB702E"/>
     <w:multiLevelType w:val="hybridMultilevel"/>
     <w:tmpl w:val="A24225E2"/>
@@ -40804,19 +41406,19 @@
       </w:pPr>
     </w:lvl>
   </w:abstractNum>
-  <w:abstractNum w:abstractNumId="24" w15:restartNumberingAfterBreak="0">
+  <w:abstractNum w:abstractNumId="26" w15:restartNumberingAfterBreak="0">
     <w:nsid w:val="59695C97"/>
     <w:multiLevelType w:val="multilevel"/>
     <w:tmpl w:val="2076C388"/>
     <w:numStyleLink w:val="Coba"/>
   </w:abstractNum>
-  <w:abstractNum w:abstractNumId="25" w15:restartNumberingAfterBreak="0">
+  <w:abstractNum w:abstractNumId="27" w15:restartNumberingAfterBreak="0">
     <w:nsid w:val="59E159D8"/>
     <w:multiLevelType w:val="multilevel"/>
     <w:tmpl w:val="2076C388"/>
     <w:numStyleLink w:val="Coba"/>
   </w:abstractNum>
-  <w:abstractNum w:abstractNumId="26" w15:restartNumberingAfterBreak="0">
+  <w:abstractNum w:abstractNumId="28" w15:restartNumberingAfterBreak="0">
     <w:nsid w:val="5E3604F5"/>
     <w:multiLevelType w:val="hybridMultilevel"/>
     <w:tmpl w:val="3C84E762"/>
@@ -40905,7 +41507,7 @@
       </w:pPr>
     </w:lvl>
   </w:abstractNum>
-  <w:abstractNum w:abstractNumId="27" w15:restartNumberingAfterBreak="0">
+  <w:abstractNum w:abstractNumId="29" w15:restartNumberingAfterBreak="0">
     <w:nsid w:val="6AB623BA"/>
     <w:multiLevelType w:val="hybridMultilevel"/>
     <w:tmpl w:val="BA3AC660"/>
@@ -41018,7 +41620,7 @@
       </w:rPr>
     </w:lvl>
   </w:abstractNum>
-  <w:abstractNum w:abstractNumId="28" w15:restartNumberingAfterBreak="0">
+  <w:abstractNum w:abstractNumId="30" w15:restartNumberingAfterBreak="0">
     <w:nsid w:val="6D5533B0"/>
     <w:multiLevelType w:val="hybridMultilevel"/>
     <w:tmpl w:val="6276D388"/>
@@ -41131,7 +41733,7 @@
       </w:rPr>
     </w:lvl>
   </w:abstractNum>
-  <w:abstractNum w:abstractNumId="29" w15:restartNumberingAfterBreak="0">
+  <w:abstractNum w:abstractNumId="31" w15:restartNumberingAfterBreak="0">
     <w:nsid w:val="6ED07C19"/>
     <w:multiLevelType w:val="hybridMultilevel"/>
     <w:tmpl w:val="F9C0DB56"/>
@@ -41221,7 +41823,7 @@
       </w:pPr>
     </w:lvl>
   </w:abstractNum>
-  <w:abstractNum w:abstractNumId="30" w15:restartNumberingAfterBreak="0">
+  <w:abstractNum w:abstractNumId="32" w15:restartNumberingAfterBreak="0">
     <w:nsid w:val="71E06796"/>
     <w:multiLevelType w:val="hybridMultilevel"/>
     <w:tmpl w:val="05D869B2"/>
@@ -41311,97 +41913,103 @@
     </w:lvl>
   </w:abstractNum>
   <w:num w:numId="1" w16cid:durableId="1838643631">
-    <w:abstractNumId w:val="6"/>
+    <w:abstractNumId w:val="7"/>
   </w:num>
   <w:num w:numId="2" w16cid:durableId="1941067172">
-    <w:abstractNumId w:val="17"/>
+    <w:abstractNumId w:val="19"/>
   </w:num>
   <w:num w:numId="3" w16cid:durableId="875197297">
-    <w:abstractNumId w:val="7"/>
+    <w:abstractNumId w:val="9"/>
   </w:num>
   <w:num w:numId="4" w16cid:durableId="2022196162">
-    <w:abstractNumId w:val="29"/>
+    <w:abstractNumId w:val="31"/>
   </w:num>
   <w:num w:numId="5" w16cid:durableId="422411285">
-    <w:abstractNumId w:val="11"/>
+    <w:abstractNumId w:val="13"/>
   </w:num>
   <w:num w:numId="6" w16cid:durableId="1901164644">
-    <w:abstractNumId w:val="19"/>
+    <w:abstractNumId w:val="21"/>
   </w:num>
   <w:num w:numId="7" w16cid:durableId="1568876763">
     <w:abstractNumId w:val="0"/>
   </w:num>
   <w:num w:numId="8" w16cid:durableId="1802259648">
-    <w:abstractNumId w:val="8"/>
+    <w:abstractNumId w:val="10"/>
   </w:num>
   <w:num w:numId="9" w16cid:durableId="1897088579">
-    <w:abstractNumId w:val="16"/>
+    <w:abstractNumId w:val="18"/>
   </w:num>
   <w:num w:numId="10" w16cid:durableId="429546832">
-    <w:abstractNumId w:val="18"/>
+    <w:abstractNumId w:val="20"/>
   </w:num>
   <w:num w:numId="11" w16cid:durableId="1816219345">
-    <w:abstractNumId w:val="27"/>
+    <w:abstractNumId w:val="29"/>
   </w:num>
   <w:num w:numId="12" w16cid:durableId="261958473">
-    <w:abstractNumId w:val="15"/>
+    <w:abstractNumId w:val="17"/>
   </w:num>
   <w:num w:numId="13" w16cid:durableId="1957979649">
     <w:abstractNumId w:val="1"/>
   </w:num>
   <w:num w:numId="14" w16cid:durableId="433014337">
-    <w:abstractNumId w:val="28"/>
+    <w:abstractNumId w:val="30"/>
   </w:num>
   <w:num w:numId="15" w16cid:durableId="1019042259">
-    <w:abstractNumId w:val="10"/>
+    <w:abstractNumId w:val="12"/>
   </w:num>
   <w:num w:numId="16" w16cid:durableId="1781072796">
-    <w:abstractNumId w:val="14"/>
+    <w:abstractNumId w:val="16"/>
   </w:num>
   <w:num w:numId="17" w16cid:durableId="922957622">
-    <w:abstractNumId w:val="30"/>
+    <w:abstractNumId w:val="32"/>
   </w:num>
   <w:num w:numId="18" w16cid:durableId="1817839102">
+    <w:abstractNumId w:val="6"/>
+  </w:num>
+  <w:num w:numId="19" w16cid:durableId="540753298">
+    <w:abstractNumId w:val="24"/>
+  </w:num>
+  <w:num w:numId="20" w16cid:durableId="1847279480">
+    <w:abstractNumId w:val="11"/>
+  </w:num>
+  <w:num w:numId="21" w16cid:durableId="1306395076">
     <w:abstractNumId w:val="5"/>
   </w:num>
-  <w:num w:numId="19" w16cid:durableId="540753298">
-    <w:abstractNumId w:val="22"/>
-  </w:num>
-  <w:num w:numId="20" w16cid:durableId="1847279480">
-    <w:abstractNumId w:val="9"/>
-  </w:num>
-  <w:num w:numId="21" w16cid:durableId="1306395076">
-    <w:abstractNumId w:val="4"/>
-  </w:num>
   <w:num w:numId="22" w16cid:durableId="209537555">
-    <w:abstractNumId w:val="13"/>
+    <w:abstractNumId w:val="15"/>
   </w:num>
   <w:num w:numId="23" w16cid:durableId="1118916035">
-    <w:abstractNumId w:val="12"/>
+    <w:abstractNumId w:val="14"/>
   </w:num>
   <w:num w:numId="24" w16cid:durableId="1318265327">
     <w:abstractNumId w:val="2"/>
   </w:num>
   <w:num w:numId="25" w16cid:durableId="616914384">
-    <w:abstractNumId w:val="21"/>
+    <w:abstractNumId w:val="23"/>
   </w:num>
   <w:num w:numId="26" w16cid:durableId="1608392794">
-    <w:abstractNumId w:val="20"/>
+    <w:abstractNumId w:val="22"/>
   </w:num>
   <w:num w:numId="27" w16cid:durableId="1868567992">
-    <w:abstractNumId w:val="24"/>
+    <w:abstractNumId w:val="26"/>
   </w:num>
   <w:num w:numId="28" w16cid:durableId="1284078585">
-    <w:abstractNumId w:val="25"/>
+    <w:abstractNumId w:val="27"/>
   </w:num>
   <w:num w:numId="29" w16cid:durableId="1563174499">
     <w:abstractNumId w:val="3"/>
   </w:num>
   <w:num w:numId="30" w16cid:durableId="1762602859">
-    <w:abstractNumId w:val="23"/>
+    <w:abstractNumId w:val="25"/>
   </w:num>
   <w:num w:numId="31" w16cid:durableId="1585147938">
-    <w:abstractNumId w:val="26"/>
+    <w:abstractNumId w:val="28"/>
+  </w:num>
+  <w:num w:numId="32" w16cid:durableId="554849962">
+    <w:abstractNumId w:val="4"/>
+  </w:num>
+  <w:num w:numId="33" w16cid:durableId="1571886371">
+    <w:abstractNumId w:val="8"/>
   </w:num>
 </w:numbering>
 </file>

</xml_diff>

<commit_message>
Update (description in markdown)
</commit_message>
<xml_diff>
--- a/Report/Tugas Akhir.docx
+++ b/Report/Tugas Akhir.docx
@@ -28341,7 +28341,7 @@
           <w:noProof/>
         </w:rPr>
         <w:drawing>
-          <wp:inline distT="0" distB="0" distL="0" distR="0" wp14:anchorId="068AB1AD" wp14:editId="27EC378B">
+          <wp:inline distT="0" distB="0" distL="0" distR="0" wp14:anchorId="068AB1AD" wp14:editId="63BBA4A9">
             <wp:extent cx="3067993" cy="1742536"/>
             <wp:effectExtent l="0" t="0" r="0" b="0"/>
             <wp:docPr id="684614121" name="Picture 2" descr="Learning How to Run with Genetic Algorithms - Brandon Da Silva"/>
@@ -44246,6 +44246,195 @@
           <w:lang w:val="id-ID" w:eastAsia="en-US"/>
         </w:rPr>
       </w:pPr>
+      <w:r>
+        <w:rPr>
+          <w:lang w:val="id-ID" w:eastAsia="en-US"/>
+        </w:rPr>
+        <w:t xml:space="preserve">Tahapan pertama dalam </w:t>
+      </w:r>
+      <w:proofErr w:type="spellStart"/>
+      <w:r>
+        <w:rPr>
+          <w:i/>
+          <w:iCs/>
+          <w:lang w:val="id-ID" w:eastAsia="en-US"/>
+        </w:rPr>
+        <w:t>preprocessing</w:t>
+      </w:r>
+      <w:proofErr w:type="spellEnd"/>
+      <w:r>
+        <w:rPr>
+          <w:lang w:val="id-ID" w:eastAsia="en-US"/>
+        </w:rPr>
+        <w:t xml:space="preserve"> adalah normalisasi data. Atribut yang akan dinormalisasi adalah atribut </w:t>
+      </w:r>
+      <w:proofErr w:type="spellStart"/>
+      <w:r>
+        <w:rPr>
+          <w:i/>
+          <w:iCs/>
+          <w:lang w:val="id-ID" w:eastAsia="en-US"/>
+        </w:rPr>
+        <w:t>close</w:t>
+      </w:r>
+      <w:proofErr w:type="spellEnd"/>
+      <w:r>
+        <w:rPr>
+          <w:lang w:val="id-ID" w:eastAsia="en-US"/>
+        </w:rPr>
+        <w:t xml:space="preserve">, dimana metode normalisasi yang digunakan adalah normalisasi </w:t>
+      </w:r>
+      <w:r>
+        <w:rPr>
+          <w:i/>
+          <w:iCs/>
+          <w:lang w:val="id-ID" w:eastAsia="en-US"/>
+        </w:rPr>
+        <w:t>min-</w:t>
+      </w:r>
+      <w:proofErr w:type="spellStart"/>
+      <w:r>
+        <w:rPr>
+          <w:i/>
+          <w:iCs/>
+          <w:lang w:val="id-ID" w:eastAsia="en-US"/>
+        </w:rPr>
+        <w:t>max</w:t>
+      </w:r>
+      <w:proofErr w:type="spellEnd"/>
+      <w:r>
+        <w:rPr>
+          <w:lang w:val="id-ID" w:eastAsia="en-US"/>
+        </w:rPr>
+        <w:t xml:space="preserve">. </w:t>
+      </w:r>
+      <w:r>
+        <w:rPr>
+          <w:lang w:val="id-ID" w:eastAsia="en-US"/>
+        </w:rPr>
+        <w:t>Berikut merupakan data hasil normalisasi:</w:t>
+      </w:r>
+    </w:p>
+    <w:p>
+      <w:pPr>
+        <w:keepNext/>
+        <w:spacing w:line="480" w:lineRule="auto"/>
+        <w:ind w:left="426"/>
+        <w:jc w:val="center"/>
+      </w:pPr>
+      <w:r>
+        <w:rPr>
+          <w:noProof/>
+          <w:lang w:val="id-ID" w:eastAsia="en-US"/>
+        </w:rPr>
+        <w:drawing>
+          <wp:inline distT="0" distB="0" distL="0" distR="0" wp14:anchorId="65B30DEB" wp14:editId="2129CEC8">
+            <wp:extent cx="2000529" cy="1695687"/>
+            <wp:effectExtent l="0" t="0" r="0" b="0"/>
+            <wp:docPr id="1205801914" name="Picture 1"/>
+            <wp:cNvGraphicFramePr>
+              <a:graphicFrameLocks xmlns:a="http://schemas.openxmlformats.org/drawingml/2006/main" noChangeAspect="1"/>
+            </wp:cNvGraphicFramePr>
+            <a:graphic xmlns:a="http://schemas.openxmlformats.org/drawingml/2006/main">
+              <a:graphicData uri="http://schemas.openxmlformats.org/drawingml/2006/picture">
+                <pic:pic xmlns:pic="http://schemas.openxmlformats.org/drawingml/2006/picture">
+                  <pic:nvPicPr>
+                    <pic:cNvPr id="1205801914" name=""/>
+                    <pic:cNvPicPr/>
+                  </pic:nvPicPr>
+                  <pic:blipFill>
+                    <a:blip r:embed="rId48"/>
+                    <a:stretch>
+                      <a:fillRect/>
+                    </a:stretch>
+                  </pic:blipFill>
+                  <pic:spPr>
+                    <a:xfrm>
+                      <a:off x="0" y="0"/>
+                      <a:ext cx="2000529" cy="1695687"/>
+                    </a:xfrm>
+                    <a:prstGeom prst="rect">
+                      <a:avLst/>
+                    </a:prstGeom>
+                  </pic:spPr>
+                </pic:pic>
+              </a:graphicData>
+            </a:graphic>
+          </wp:inline>
+        </w:drawing>
+      </w:r>
+    </w:p>
+    <w:p>
+      <w:pPr>
+        <w:pStyle w:val="Caption"/>
+        <w:spacing w:line="480" w:lineRule="auto"/>
+        <w:ind w:left="426"/>
+        <w:jc w:val="center"/>
+        <w:rPr>
+          <w:color w:val="auto"/>
+          <w:sz w:val="24"/>
+          <w:szCs w:val="24"/>
+          <w:lang w:val="id-ID" w:eastAsia="en-US"/>
+        </w:rPr>
+      </w:pPr>
+      <w:r>
+        <w:rPr>
+          <w:color w:val="auto"/>
+          <w:sz w:val="24"/>
+          <w:szCs w:val="24"/>
+        </w:rPr>
+        <w:t>Gambar 4.</w:t>
+      </w:r>
+      <w:r>
+        <w:rPr>
+          <w:color w:val="auto"/>
+          <w:sz w:val="24"/>
+          <w:szCs w:val="24"/>
+        </w:rPr>
+        <w:fldChar w:fldCharType="begin"/>
+      </w:r>
+      <w:r>
+        <w:rPr>
+          <w:color w:val="auto"/>
+          <w:sz w:val="24"/>
+          <w:szCs w:val="24"/>
+        </w:rPr>
+        <w:instrText xml:space="preserve"> SEQ Gambar_4. \* ARABIC </w:instrText>
+      </w:r>
+      <w:r>
+        <w:rPr>
+          <w:color w:val="auto"/>
+          <w:sz w:val="24"/>
+          <w:szCs w:val="24"/>
+        </w:rPr>
+        <w:fldChar w:fldCharType="separate"/>
+      </w:r>
+      <w:r>
+        <w:rPr>
+          <w:noProof/>
+          <w:color w:val="auto"/>
+          <w:sz w:val="24"/>
+          <w:szCs w:val="24"/>
+        </w:rPr>
+        <w:t>2</w:t>
+      </w:r>
+      <w:r>
+        <w:rPr>
+          <w:color w:val="auto"/>
+          <w:sz w:val="24"/>
+          <w:szCs w:val="24"/>
+        </w:rPr>
+        <w:fldChar w:fldCharType="end"/>
+      </w:r>
+      <w:r>
+        <w:rPr>
+          <w:color w:val="auto"/>
+          <w:sz w:val="24"/>
+          <w:szCs w:val="24"/>
+          <w:lang w:val="id-ID"/>
+        </w:rPr>
+        <w:t xml:space="preserve"> Contoh Data Hasil Normalisasi</w:t>
+      </w:r>
     </w:p>
     <w:p>
       <w:pPr>
@@ -44287,6 +44476,297 @@
           <w:lang w:val="id-ID" w:eastAsia="en-US"/>
         </w:rPr>
       </w:pPr>
+      <w:r>
+        <w:rPr>
+          <w:lang w:val="id-ID" w:eastAsia="en-US"/>
+        </w:rPr>
+        <w:t xml:space="preserve">Selanjutnya adalah menerapkan </w:t>
+      </w:r>
+      <w:proofErr w:type="spellStart"/>
+      <w:r>
+        <w:rPr>
+          <w:i/>
+          <w:iCs/>
+          <w:lang w:val="id-ID" w:eastAsia="en-US"/>
+        </w:rPr>
+        <w:t>sliding</w:t>
+      </w:r>
+      <w:proofErr w:type="spellEnd"/>
+      <w:r>
+        <w:rPr>
+          <w:i/>
+          <w:iCs/>
+          <w:lang w:val="id-ID" w:eastAsia="en-US"/>
+        </w:rPr>
+        <w:t xml:space="preserve"> </w:t>
+      </w:r>
+      <w:proofErr w:type="spellStart"/>
+      <w:r>
+        <w:rPr>
+          <w:i/>
+          <w:iCs/>
+          <w:lang w:val="id-ID" w:eastAsia="en-US"/>
+        </w:rPr>
+        <w:t>window</w:t>
+      </w:r>
+      <w:proofErr w:type="spellEnd"/>
+      <w:r>
+        <w:rPr>
+          <w:lang w:val="id-ID" w:eastAsia="en-US"/>
+        </w:rPr>
+        <w:t xml:space="preserve"> pada data yang telah dinormalisasi. </w:t>
+      </w:r>
+      <w:proofErr w:type="spellStart"/>
+      <w:r>
+        <w:rPr>
+          <w:i/>
+          <w:iCs/>
+          <w:lang w:val="id-ID" w:eastAsia="en-US"/>
+        </w:rPr>
+        <w:t>Sliding</w:t>
+      </w:r>
+      <w:proofErr w:type="spellEnd"/>
+      <w:r>
+        <w:rPr>
+          <w:i/>
+          <w:iCs/>
+          <w:lang w:val="id-ID" w:eastAsia="en-US"/>
+        </w:rPr>
+        <w:t xml:space="preserve"> </w:t>
+      </w:r>
+      <w:proofErr w:type="spellStart"/>
+      <w:r>
+        <w:rPr>
+          <w:i/>
+          <w:iCs/>
+          <w:lang w:val="id-ID" w:eastAsia="en-US"/>
+        </w:rPr>
+        <w:t>window</w:t>
+      </w:r>
+      <w:proofErr w:type="spellEnd"/>
+      <w:r>
+        <w:rPr>
+          <w:lang w:val="id-ID" w:eastAsia="en-US"/>
+        </w:rPr>
+        <w:t xml:space="preserve"> ini akan menjadi salah satu variabel pengamatan</w:t>
+      </w:r>
+      <w:r>
+        <w:rPr>
+          <w:lang w:val="id-ID" w:eastAsia="en-US"/>
+        </w:rPr>
+        <w:t xml:space="preserve"> untuk melihat performa model. Variabel ini</w:t>
+      </w:r>
+      <w:r>
+        <w:rPr>
+          <w:lang w:val="id-ID" w:eastAsia="en-US"/>
+        </w:rPr>
+        <w:t xml:space="preserve"> memiliki berbagai macam </w:t>
+      </w:r>
+      <w:r>
+        <w:rPr>
+          <w:lang w:val="id-ID" w:eastAsia="en-US"/>
+        </w:rPr>
+        <w:t xml:space="preserve">nilai </w:t>
+      </w:r>
+      <w:r>
+        <w:rPr>
+          <w:lang w:val="id-ID" w:eastAsia="en-US"/>
+        </w:rPr>
+        <w:t xml:space="preserve">yaitu, 5, 10, dan 20. </w:t>
+      </w:r>
+      <w:r>
+        <w:rPr>
+          <w:lang w:val="id-ID" w:eastAsia="en-US"/>
+        </w:rPr>
+        <w:t xml:space="preserve">Berikut merupakan data hasil </w:t>
+      </w:r>
+      <w:r>
+        <w:rPr>
+          <w:lang w:val="id-ID" w:eastAsia="en-US"/>
+        </w:rPr>
+        <w:t xml:space="preserve">penerapan </w:t>
+      </w:r>
+      <w:proofErr w:type="spellStart"/>
+      <w:r>
+        <w:rPr>
+          <w:i/>
+          <w:iCs/>
+          <w:lang w:val="id-ID" w:eastAsia="en-US"/>
+        </w:rPr>
+        <w:t>sliding</w:t>
+      </w:r>
+      <w:proofErr w:type="spellEnd"/>
+      <w:r>
+        <w:rPr>
+          <w:i/>
+          <w:iCs/>
+          <w:lang w:val="id-ID" w:eastAsia="en-US"/>
+        </w:rPr>
+        <w:t xml:space="preserve"> </w:t>
+      </w:r>
+      <w:proofErr w:type="spellStart"/>
+      <w:r>
+        <w:rPr>
+          <w:i/>
+          <w:iCs/>
+          <w:lang w:val="id-ID" w:eastAsia="en-US"/>
+        </w:rPr>
+        <w:t>window</w:t>
+      </w:r>
+      <w:proofErr w:type="spellEnd"/>
+      <w:r>
+        <w:rPr>
+          <w:lang w:val="id-ID" w:eastAsia="en-US"/>
+        </w:rPr>
+        <w:t>:</w:t>
+      </w:r>
+    </w:p>
+    <w:p>
+      <w:pPr>
+        <w:keepNext/>
+        <w:spacing w:line="480" w:lineRule="auto"/>
+        <w:ind w:left="426"/>
+        <w:jc w:val="center"/>
+      </w:pPr>
+      <w:r>
+        <w:rPr>
+          <w:lang w:val="id-ID" w:eastAsia="en-US"/>
+        </w:rPr>
+        <w:lastRenderedPageBreak/>
+        <w:drawing>
+          <wp:inline distT="0" distB="0" distL="0" distR="0" wp14:anchorId="4316B12E" wp14:editId="252D78D7">
+            <wp:extent cx="2162175" cy="3395207"/>
+            <wp:effectExtent l="0" t="0" r="0" b="0"/>
+            <wp:docPr id="1363549425" name="Picture 1"/>
+            <wp:cNvGraphicFramePr>
+              <a:graphicFrameLocks xmlns:a="http://schemas.openxmlformats.org/drawingml/2006/main" noChangeAspect="1"/>
+            </wp:cNvGraphicFramePr>
+            <a:graphic xmlns:a="http://schemas.openxmlformats.org/drawingml/2006/main">
+              <a:graphicData uri="http://schemas.openxmlformats.org/drawingml/2006/picture">
+                <pic:pic xmlns:pic="http://schemas.openxmlformats.org/drawingml/2006/picture">
+                  <pic:nvPicPr>
+                    <pic:cNvPr id="1363549425" name=""/>
+                    <pic:cNvPicPr/>
+                  </pic:nvPicPr>
+                  <pic:blipFill rotWithShape="1">
+                    <a:blip r:embed="rId49"/>
+                    <a:srcRect b="50698"/>
+                    <a:stretch/>
+                  </pic:blipFill>
+                  <pic:spPr bwMode="auto">
+                    <a:xfrm>
+                      <a:off x="0" y="0"/>
+                      <a:ext cx="2162477" cy="3395681"/>
+                    </a:xfrm>
+                    <a:prstGeom prst="rect">
+                      <a:avLst/>
+                    </a:prstGeom>
+                    <a:ln>
+                      <a:noFill/>
+                    </a:ln>
+                    <a:extLst>
+                      <a:ext uri="{53640926-AAD7-44D8-BBD7-CCE9431645EC}">
+                        <a14:shadowObscured xmlns:a14="http://schemas.microsoft.com/office/drawing/2010/main"/>
+                      </a:ext>
+                    </a:extLst>
+                  </pic:spPr>
+                </pic:pic>
+              </a:graphicData>
+            </a:graphic>
+          </wp:inline>
+        </w:drawing>
+      </w:r>
+    </w:p>
+    <w:p>
+      <w:pPr>
+        <w:pStyle w:val="Caption"/>
+        <w:spacing w:line="480" w:lineRule="auto"/>
+        <w:jc w:val="center"/>
+        <w:rPr>
+          <w:color w:val="auto"/>
+          <w:sz w:val="24"/>
+          <w:szCs w:val="24"/>
+          <w:lang w:val="id-ID" w:eastAsia="en-US"/>
+        </w:rPr>
+      </w:pPr>
+      <w:r>
+        <w:rPr>
+          <w:color w:val="auto"/>
+          <w:sz w:val="24"/>
+          <w:szCs w:val="24"/>
+        </w:rPr>
+        <w:t>Gambar 4.</w:t>
+      </w:r>
+      <w:r>
+        <w:rPr>
+          <w:color w:val="auto"/>
+          <w:sz w:val="24"/>
+          <w:szCs w:val="24"/>
+        </w:rPr>
+        <w:fldChar w:fldCharType="begin"/>
+      </w:r>
+      <w:r>
+        <w:rPr>
+          <w:color w:val="auto"/>
+          <w:sz w:val="24"/>
+          <w:szCs w:val="24"/>
+        </w:rPr>
+        <w:instrText xml:space="preserve"> SEQ Gambar_4. \* ARABIC </w:instrText>
+      </w:r>
+      <w:r>
+        <w:rPr>
+          <w:color w:val="auto"/>
+          <w:sz w:val="24"/>
+          <w:szCs w:val="24"/>
+        </w:rPr>
+        <w:fldChar w:fldCharType="separate"/>
+      </w:r>
+      <w:r>
+        <w:rPr>
+          <w:noProof/>
+          <w:color w:val="auto"/>
+          <w:sz w:val="24"/>
+          <w:szCs w:val="24"/>
+        </w:rPr>
+        <w:t>3</w:t>
+      </w:r>
+      <w:r>
+        <w:rPr>
+          <w:color w:val="auto"/>
+          <w:sz w:val="24"/>
+          <w:szCs w:val="24"/>
+        </w:rPr>
+        <w:fldChar w:fldCharType="end"/>
+      </w:r>
+      <w:r>
+        <w:rPr>
+          <w:color w:val="auto"/>
+          <w:sz w:val="24"/>
+          <w:szCs w:val="24"/>
+          <w:lang w:val="id-ID"/>
+        </w:rPr>
+        <w:t xml:space="preserve"> Contoh Data Hasil </w:t>
+      </w:r>
+      <w:proofErr w:type="spellStart"/>
+      <w:r>
+        <w:rPr>
+          <w:color w:val="auto"/>
+          <w:sz w:val="24"/>
+          <w:szCs w:val="24"/>
+          <w:lang w:val="id-ID"/>
+        </w:rPr>
+        <w:t>Sliding</w:t>
+      </w:r>
+      <w:proofErr w:type="spellEnd"/>
+      <w:r>
+        <w:rPr>
+          <w:color w:val="auto"/>
+          <w:sz w:val="24"/>
+          <w:szCs w:val="24"/>
+          <w:lang w:val="id-ID"/>
+        </w:rPr>
+        <w:t xml:space="preserve"> Window</w:t>
+      </w:r>
     </w:p>
     <w:p>
       <w:pPr>
@@ -44328,6 +44808,370 @@
           <w:lang w:val="id-ID" w:eastAsia="en-US"/>
         </w:rPr>
       </w:pPr>
+      <w:r>
+        <w:rPr>
+          <w:lang w:val="id-ID" w:eastAsia="en-US"/>
+        </w:rPr>
+        <w:t xml:space="preserve">Tahapan terakhir sebelum masuk ke dalam model LSTM adalah menerapkan </w:t>
+      </w:r>
+      <w:proofErr w:type="spellStart"/>
+      <w:r>
+        <w:rPr>
+          <w:i/>
+          <w:iCs/>
+          <w:lang w:val="id-ID" w:eastAsia="en-US"/>
+        </w:rPr>
+        <w:t>split</w:t>
+      </w:r>
+      <w:proofErr w:type="spellEnd"/>
+      <w:r>
+        <w:rPr>
+          <w:i/>
+          <w:iCs/>
+          <w:lang w:val="id-ID" w:eastAsia="en-US"/>
+        </w:rPr>
+        <w:t xml:space="preserve"> data</w:t>
+      </w:r>
+      <w:r>
+        <w:rPr>
+          <w:lang w:val="id-ID" w:eastAsia="en-US"/>
+        </w:rPr>
+        <w:t xml:space="preserve"> atau </w:t>
+      </w:r>
+      <w:proofErr w:type="spellStart"/>
+      <w:r>
+        <w:rPr>
+          <w:i/>
+          <w:iCs/>
+          <w:lang w:val="id-ID" w:eastAsia="en-US"/>
+        </w:rPr>
+        <w:t>cross</w:t>
+      </w:r>
+      <w:proofErr w:type="spellEnd"/>
+      <w:r>
+        <w:rPr>
+          <w:i/>
+          <w:iCs/>
+          <w:lang w:val="id-ID" w:eastAsia="en-US"/>
+        </w:rPr>
+        <w:t xml:space="preserve"> </w:t>
+      </w:r>
+      <w:proofErr w:type="spellStart"/>
+      <w:r>
+        <w:rPr>
+          <w:i/>
+          <w:iCs/>
+          <w:lang w:val="id-ID" w:eastAsia="en-US"/>
+        </w:rPr>
+        <w:t>validation</w:t>
+      </w:r>
+      <w:proofErr w:type="spellEnd"/>
+      <w:r>
+        <w:rPr>
+          <w:lang w:val="id-ID" w:eastAsia="en-US"/>
+        </w:rPr>
+        <w:t xml:space="preserve">. </w:t>
+      </w:r>
+      <w:r>
+        <w:rPr>
+          <w:lang w:val="id-ID" w:eastAsia="en-US"/>
+        </w:rPr>
+        <w:t xml:space="preserve">Pada tahap </w:t>
+      </w:r>
+      <w:proofErr w:type="spellStart"/>
+      <w:r>
+        <w:rPr>
+          <w:i/>
+          <w:iCs/>
+          <w:lang w:val="id-ID" w:eastAsia="en-US"/>
+        </w:rPr>
+        <w:t>split</w:t>
+      </w:r>
+      <w:proofErr w:type="spellEnd"/>
+      <w:r>
+        <w:rPr>
+          <w:i/>
+          <w:iCs/>
+          <w:lang w:val="id-ID" w:eastAsia="en-US"/>
+        </w:rPr>
+        <w:t xml:space="preserve"> data</w:t>
+      </w:r>
+      <w:r>
+        <w:rPr>
+          <w:lang w:val="id-ID" w:eastAsia="en-US"/>
+        </w:rPr>
+        <w:t xml:space="preserve">, </w:t>
+      </w:r>
+      <w:r>
+        <w:rPr>
+          <w:lang w:val="id-ID" w:eastAsia="en-US"/>
+        </w:rPr>
+        <w:t xml:space="preserve">data akan dipisah menjadi 2 jenis, yaitu </w:t>
+      </w:r>
+      <w:r>
+        <w:rPr>
+          <w:i/>
+          <w:iCs/>
+          <w:lang w:val="id-ID" w:eastAsia="en-US"/>
+        </w:rPr>
+        <w:t xml:space="preserve">data </w:t>
+      </w:r>
+      <w:proofErr w:type="spellStart"/>
+      <w:r>
+        <w:rPr>
+          <w:i/>
+          <w:iCs/>
+          <w:lang w:val="id-ID" w:eastAsia="en-US"/>
+        </w:rPr>
+        <w:t>train</w:t>
+      </w:r>
+      <w:proofErr w:type="spellEnd"/>
+      <w:r>
+        <w:rPr>
+          <w:lang w:val="id-ID" w:eastAsia="en-US"/>
+        </w:rPr>
+        <w:t xml:space="preserve"> dan </w:t>
+      </w:r>
+      <w:r>
+        <w:rPr>
+          <w:i/>
+          <w:iCs/>
+          <w:lang w:val="id-ID" w:eastAsia="en-US"/>
+        </w:rPr>
+        <w:t xml:space="preserve">data </w:t>
+      </w:r>
+      <w:proofErr w:type="spellStart"/>
+      <w:r>
+        <w:rPr>
+          <w:i/>
+          <w:iCs/>
+          <w:lang w:val="id-ID" w:eastAsia="en-US"/>
+        </w:rPr>
+        <w:t>test</w:t>
+      </w:r>
+      <w:proofErr w:type="spellEnd"/>
+      <w:r>
+        <w:rPr>
+          <w:lang w:val="id-ID" w:eastAsia="en-US"/>
+        </w:rPr>
+        <w:t>.</w:t>
+      </w:r>
+      <w:r>
+        <w:rPr>
+          <w:lang w:val="id-ID" w:eastAsia="en-US"/>
+        </w:rPr>
+        <w:t xml:space="preserve"> </w:t>
+      </w:r>
+      <w:r>
+        <w:rPr>
+          <w:lang w:val="id-ID" w:eastAsia="en-US"/>
+        </w:rPr>
+        <w:t xml:space="preserve">Persentase </w:t>
+      </w:r>
+      <w:r>
+        <w:rPr>
+          <w:i/>
+          <w:iCs/>
+          <w:lang w:val="id-ID" w:eastAsia="en-US"/>
+        </w:rPr>
+        <w:t xml:space="preserve">data </w:t>
+      </w:r>
+      <w:proofErr w:type="spellStart"/>
+      <w:r>
+        <w:rPr>
+          <w:i/>
+          <w:iCs/>
+          <w:lang w:val="id-ID" w:eastAsia="en-US"/>
+        </w:rPr>
+        <w:t>train</w:t>
+      </w:r>
+      <w:proofErr w:type="spellEnd"/>
+      <w:r>
+        <w:rPr>
+          <w:lang w:val="id-ID" w:eastAsia="en-US"/>
+        </w:rPr>
+        <w:t xml:space="preserve"> </w:t>
+      </w:r>
+      <w:r>
+        <w:rPr>
+          <w:lang w:val="id-ID" w:eastAsia="en-US"/>
+        </w:rPr>
+        <w:t xml:space="preserve">juga akan dijadikan sebagai variabel pengamatan yang dimana memiliki nilai sebesar 80% dan 90%. </w:t>
+      </w:r>
+      <w:r>
+        <w:rPr>
+          <w:lang w:val="id-ID" w:eastAsia="en-US"/>
+        </w:rPr>
+        <w:t xml:space="preserve">Berikut merupakan bentuk data setelah </w:t>
+      </w:r>
+      <w:r>
+        <w:rPr>
+          <w:lang w:val="id-ID" w:eastAsia="en-US"/>
+        </w:rPr>
+        <w:t>penerapan</w:t>
+      </w:r>
+      <w:r>
+        <w:rPr>
+          <w:lang w:val="id-ID" w:eastAsia="en-US"/>
+        </w:rPr>
+        <w:t xml:space="preserve"> </w:t>
+      </w:r>
+      <w:proofErr w:type="spellStart"/>
+      <w:r>
+        <w:rPr>
+          <w:i/>
+          <w:iCs/>
+          <w:lang w:val="id-ID" w:eastAsia="en-US"/>
+        </w:rPr>
+        <w:t>split</w:t>
+      </w:r>
+      <w:proofErr w:type="spellEnd"/>
+      <w:r>
+        <w:rPr>
+          <w:i/>
+          <w:iCs/>
+          <w:lang w:val="id-ID" w:eastAsia="en-US"/>
+        </w:rPr>
+        <w:t xml:space="preserve"> data</w:t>
+      </w:r>
+      <w:r>
+        <w:rPr>
+          <w:lang w:val="id-ID" w:eastAsia="en-US"/>
+        </w:rPr>
+        <w:t>:</w:t>
+      </w:r>
+    </w:p>
+    <w:p>
+      <w:pPr>
+        <w:keepNext/>
+        <w:spacing w:line="480" w:lineRule="auto"/>
+        <w:ind w:left="426"/>
+        <w:jc w:val="center"/>
+      </w:pPr>
+      <w:r>
+        <w:rPr>
+          <w:lang w:val="id-ID" w:eastAsia="en-US"/>
+        </w:rPr>
+        <w:lastRenderedPageBreak/>
+        <w:drawing>
+          <wp:inline distT="0" distB="0" distL="0" distR="0" wp14:anchorId="613D08A2" wp14:editId="7D8125AF">
+            <wp:extent cx="3686689" cy="1438476"/>
+            <wp:effectExtent l="0" t="0" r="0" b="9525"/>
+            <wp:docPr id="630743623" name="Picture 1"/>
+            <wp:cNvGraphicFramePr>
+              <a:graphicFrameLocks xmlns:a="http://schemas.openxmlformats.org/drawingml/2006/main" noChangeAspect="1"/>
+            </wp:cNvGraphicFramePr>
+            <a:graphic xmlns:a="http://schemas.openxmlformats.org/drawingml/2006/main">
+              <a:graphicData uri="http://schemas.openxmlformats.org/drawingml/2006/picture">
+                <pic:pic xmlns:pic="http://schemas.openxmlformats.org/drawingml/2006/picture">
+                  <pic:nvPicPr>
+                    <pic:cNvPr id="630743623" name=""/>
+                    <pic:cNvPicPr/>
+                  </pic:nvPicPr>
+                  <pic:blipFill>
+                    <a:blip r:embed="rId50"/>
+                    <a:stretch>
+                      <a:fillRect/>
+                    </a:stretch>
+                  </pic:blipFill>
+                  <pic:spPr>
+                    <a:xfrm>
+                      <a:off x="0" y="0"/>
+                      <a:ext cx="3686689" cy="1438476"/>
+                    </a:xfrm>
+                    <a:prstGeom prst="rect">
+                      <a:avLst/>
+                    </a:prstGeom>
+                  </pic:spPr>
+                </pic:pic>
+              </a:graphicData>
+            </a:graphic>
+          </wp:inline>
+        </w:drawing>
+      </w:r>
+    </w:p>
+    <w:p>
+      <w:pPr>
+        <w:pStyle w:val="Caption"/>
+        <w:spacing w:line="480" w:lineRule="auto"/>
+        <w:ind w:left="426"/>
+        <w:jc w:val="center"/>
+        <w:rPr>
+          <w:color w:val="auto"/>
+          <w:sz w:val="24"/>
+          <w:szCs w:val="24"/>
+          <w:lang w:val="id-ID" w:eastAsia="en-US"/>
+        </w:rPr>
+      </w:pPr>
+      <w:r>
+        <w:rPr>
+          <w:color w:val="auto"/>
+          <w:sz w:val="24"/>
+          <w:szCs w:val="24"/>
+        </w:rPr>
+        <w:t>Gambar 4.</w:t>
+      </w:r>
+      <w:r>
+        <w:rPr>
+          <w:color w:val="auto"/>
+          <w:sz w:val="24"/>
+          <w:szCs w:val="24"/>
+        </w:rPr>
+        <w:fldChar w:fldCharType="begin"/>
+      </w:r>
+      <w:r>
+        <w:rPr>
+          <w:color w:val="auto"/>
+          <w:sz w:val="24"/>
+          <w:szCs w:val="24"/>
+        </w:rPr>
+        <w:instrText xml:space="preserve"> SEQ Gambar_4. \* ARABIC </w:instrText>
+      </w:r>
+      <w:r>
+        <w:rPr>
+          <w:color w:val="auto"/>
+          <w:sz w:val="24"/>
+          <w:szCs w:val="24"/>
+        </w:rPr>
+        <w:fldChar w:fldCharType="separate"/>
+      </w:r>
+      <w:r>
+        <w:rPr>
+          <w:noProof/>
+          <w:color w:val="auto"/>
+          <w:sz w:val="24"/>
+          <w:szCs w:val="24"/>
+        </w:rPr>
+        <w:t>4</w:t>
+      </w:r>
+      <w:r>
+        <w:rPr>
+          <w:color w:val="auto"/>
+          <w:sz w:val="24"/>
+          <w:szCs w:val="24"/>
+        </w:rPr>
+        <w:fldChar w:fldCharType="end"/>
+      </w:r>
+      <w:r>
+        <w:rPr>
+          <w:color w:val="auto"/>
+          <w:sz w:val="24"/>
+          <w:szCs w:val="24"/>
+          <w:lang w:val="id-ID"/>
+        </w:rPr>
+        <w:t xml:space="preserve"> Bentuk data setelah penerapan </w:t>
+      </w:r>
+      <w:proofErr w:type="spellStart"/>
+      <w:r>
+        <w:rPr>
+          <w:color w:val="auto"/>
+          <w:sz w:val="24"/>
+          <w:szCs w:val="24"/>
+          <w:lang w:val="id-ID"/>
+        </w:rPr>
+        <w:t>split</w:t>
+      </w:r>
+      <w:proofErr w:type="spellEnd"/>
     </w:p>
     <w:p>
       <w:pPr>
@@ -44377,6 +45221,324 @@
           <w:lang w:val="id-ID" w:eastAsia="en-US"/>
         </w:rPr>
       </w:pPr>
+      <w:r>
+        <w:rPr>
+          <w:lang w:val="id-ID" w:eastAsia="en-US"/>
+        </w:rPr>
+        <w:t xml:space="preserve">Pada tahap </w:t>
+      </w:r>
+      <w:proofErr w:type="spellStart"/>
+      <w:r>
+        <w:rPr>
+          <w:i/>
+          <w:iCs/>
+          <w:lang w:val="id-ID" w:eastAsia="en-US"/>
+        </w:rPr>
+        <w:t>cross</w:t>
+      </w:r>
+      <w:proofErr w:type="spellEnd"/>
+      <w:r>
+        <w:rPr>
+          <w:lang w:val="id-ID" w:eastAsia="en-US"/>
+        </w:rPr>
+        <w:t xml:space="preserve"> </w:t>
+      </w:r>
+      <w:proofErr w:type="spellStart"/>
+      <w:r>
+        <w:rPr>
+          <w:i/>
+          <w:iCs/>
+          <w:lang w:val="id-ID" w:eastAsia="en-US"/>
+        </w:rPr>
+        <w:t>validation</w:t>
+      </w:r>
+      <w:proofErr w:type="spellEnd"/>
+      <w:r>
+        <w:rPr>
+          <w:lang w:val="id-ID" w:eastAsia="en-US"/>
+        </w:rPr>
+        <w:t xml:space="preserve">, metode yang digunakan adalah </w:t>
+      </w:r>
+      <w:proofErr w:type="spellStart"/>
+      <w:r>
+        <w:rPr>
+          <w:lang w:val="id-ID" w:eastAsia="en-US"/>
+        </w:rPr>
+        <w:t>Time</w:t>
+      </w:r>
+      <w:proofErr w:type="spellEnd"/>
+      <w:r>
+        <w:rPr>
+          <w:lang w:val="id-ID" w:eastAsia="en-US"/>
+        </w:rPr>
+        <w:t xml:space="preserve"> </w:t>
+      </w:r>
+      <w:proofErr w:type="spellStart"/>
+      <w:r>
+        <w:rPr>
+          <w:lang w:val="id-ID" w:eastAsia="en-US"/>
+        </w:rPr>
+        <w:t>Series</w:t>
+      </w:r>
+      <w:proofErr w:type="spellEnd"/>
+      <w:r>
+        <w:rPr>
+          <w:lang w:val="id-ID" w:eastAsia="en-US"/>
+        </w:rPr>
+        <w:t xml:space="preserve"> </w:t>
+      </w:r>
+      <w:proofErr w:type="spellStart"/>
+      <w:r>
+        <w:rPr>
+          <w:lang w:val="id-ID" w:eastAsia="en-US"/>
+        </w:rPr>
+        <w:t>Cross</w:t>
+      </w:r>
+      <w:proofErr w:type="spellEnd"/>
+      <w:r>
+        <w:rPr>
+          <w:lang w:val="id-ID" w:eastAsia="en-US"/>
+        </w:rPr>
+        <w:t xml:space="preserve"> </w:t>
+      </w:r>
+      <w:proofErr w:type="spellStart"/>
+      <w:r>
+        <w:rPr>
+          <w:lang w:val="id-ID" w:eastAsia="en-US"/>
+        </w:rPr>
+        <w:t>Validation</w:t>
+      </w:r>
+      <w:proofErr w:type="spellEnd"/>
+      <w:r>
+        <w:rPr>
+          <w:lang w:val="id-ID" w:eastAsia="en-US"/>
+        </w:rPr>
+        <w:t>.</w:t>
+      </w:r>
+      <w:r>
+        <w:rPr>
+          <w:lang w:val="id-ID" w:eastAsia="en-US"/>
+        </w:rPr>
+        <w:t xml:space="preserve"> Sama seperti </w:t>
+      </w:r>
+      <w:proofErr w:type="spellStart"/>
+      <w:r>
+        <w:rPr>
+          <w:lang w:val="id-ID" w:eastAsia="en-US"/>
+        </w:rPr>
+        <w:t>split</w:t>
+      </w:r>
+      <w:proofErr w:type="spellEnd"/>
+      <w:r>
+        <w:rPr>
+          <w:lang w:val="id-ID" w:eastAsia="en-US"/>
+        </w:rPr>
+        <w:t xml:space="preserve"> data, hal ini juga akan dijadikan sebagai variabel pengamatan yang dimana memiliki nilai yaitu, 5 dan 10.</w:t>
+      </w:r>
+      <w:r>
+        <w:rPr>
+          <w:lang w:val="id-ID" w:eastAsia="en-US"/>
+        </w:rPr>
+        <w:t xml:space="preserve"> </w:t>
+      </w:r>
+      <w:r>
+        <w:rPr>
+          <w:lang w:val="id-ID" w:eastAsia="en-US"/>
+        </w:rPr>
+        <w:t xml:space="preserve">Berikut merupakan bentuk data setelah penerapan </w:t>
+      </w:r>
+      <w:proofErr w:type="spellStart"/>
+      <w:r>
+        <w:rPr>
+          <w:i/>
+          <w:iCs/>
+          <w:lang w:val="id-ID" w:eastAsia="en-US"/>
+        </w:rPr>
+        <w:t>cross</w:t>
+      </w:r>
+      <w:proofErr w:type="spellEnd"/>
+      <w:r>
+        <w:rPr>
+          <w:i/>
+          <w:iCs/>
+          <w:lang w:val="id-ID" w:eastAsia="en-US"/>
+        </w:rPr>
+        <w:t xml:space="preserve"> </w:t>
+      </w:r>
+      <w:proofErr w:type="spellStart"/>
+      <w:r>
+        <w:rPr>
+          <w:i/>
+          <w:iCs/>
+          <w:lang w:val="id-ID" w:eastAsia="en-US"/>
+        </w:rPr>
+        <w:t>validation</w:t>
+      </w:r>
+      <w:proofErr w:type="spellEnd"/>
+      <w:r>
+        <w:rPr>
+          <w:lang w:val="id-ID" w:eastAsia="en-US"/>
+        </w:rPr>
+        <w:t>:</w:t>
+      </w:r>
+    </w:p>
+    <w:p>
+      <w:pPr>
+        <w:keepNext/>
+        <w:spacing w:line="480" w:lineRule="auto"/>
+        <w:ind w:left="426"/>
+        <w:jc w:val="center"/>
+      </w:pPr>
+      <w:r>
+        <w:rPr>
+          <w:lang w:val="id-ID" w:eastAsia="en-US"/>
+        </w:rPr>
+        <w:drawing>
+          <wp:inline distT="0" distB="0" distL="0" distR="0" wp14:anchorId="26A82A26" wp14:editId="23030007">
+            <wp:extent cx="3680997" cy="3277870"/>
+            <wp:effectExtent l="0" t="0" r="0" b="0"/>
+            <wp:docPr id="672981842" name="Picture 1"/>
+            <wp:cNvGraphicFramePr>
+              <a:graphicFrameLocks xmlns:a="http://schemas.openxmlformats.org/drawingml/2006/main" noChangeAspect="1"/>
+            </wp:cNvGraphicFramePr>
+            <a:graphic xmlns:a="http://schemas.openxmlformats.org/drawingml/2006/main">
+              <a:graphicData uri="http://schemas.openxmlformats.org/drawingml/2006/picture">
+                <pic:pic xmlns:pic="http://schemas.openxmlformats.org/drawingml/2006/picture">
+                  <pic:nvPicPr>
+                    <pic:cNvPr id="672981842" name=""/>
+                    <pic:cNvPicPr/>
+                  </pic:nvPicPr>
+                  <pic:blipFill rotWithShape="1">
+                    <a:blip r:embed="rId51"/>
+                    <a:srcRect l="646" t="242" b="1"/>
+                    <a:stretch/>
+                  </pic:blipFill>
+                  <pic:spPr bwMode="auto">
+                    <a:xfrm>
+                      <a:off x="0" y="0"/>
+                      <a:ext cx="3681818" cy="3278601"/>
+                    </a:xfrm>
+                    <a:prstGeom prst="rect">
+                      <a:avLst/>
+                    </a:prstGeom>
+                    <a:ln>
+                      <a:noFill/>
+                    </a:ln>
+                    <a:extLst>
+                      <a:ext uri="{53640926-AAD7-44D8-BBD7-CCE9431645EC}">
+                        <a14:shadowObscured xmlns:a14="http://schemas.microsoft.com/office/drawing/2010/main"/>
+                      </a:ext>
+                    </a:extLst>
+                  </pic:spPr>
+                </pic:pic>
+              </a:graphicData>
+            </a:graphic>
+          </wp:inline>
+        </w:drawing>
+      </w:r>
+    </w:p>
+    <w:p>
+      <w:pPr>
+        <w:pStyle w:val="Caption"/>
+        <w:spacing w:line="480" w:lineRule="auto"/>
+        <w:ind w:left="426"/>
+        <w:jc w:val="center"/>
+        <w:rPr>
+          <w:color w:val="auto"/>
+          <w:sz w:val="24"/>
+          <w:szCs w:val="24"/>
+          <w:lang w:val="id-ID" w:eastAsia="en-US"/>
+        </w:rPr>
+      </w:pPr>
+      <w:r>
+        <w:rPr>
+          <w:color w:val="auto"/>
+          <w:sz w:val="24"/>
+          <w:szCs w:val="24"/>
+        </w:rPr>
+        <w:t>Gambar 4.</w:t>
+      </w:r>
+      <w:r>
+        <w:rPr>
+          <w:color w:val="auto"/>
+          <w:sz w:val="24"/>
+          <w:szCs w:val="24"/>
+        </w:rPr>
+        <w:fldChar w:fldCharType="begin"/>
+      </w:r>
+      <w:r>
+        <w:rPr>
+          <w:color w:val="auto"/>
+          <w:sz w:val="24"/>
+          <w:szCs w:val="24"/>
+        </w:rPr>
+        <w:instrText xml:space="preserve"> SEQ Gambar_4. \* ARABIC </w:instrText>
+      </w:r>
+      <w:r>
+        <w:rPr>
+          <w:color w:val="auto"/>
+          <w:sz w:val="24"/>
+          <w:szCs w:val="24"/>
+        </w:rPr>
+        <w:fldChar w:fldCharType="separate"/>
+      </w:r>
+      <w:r>
+        <w:rPr>
+          <w:noProof/>
+          <w:color w:val="auto"/>
+          <w:sz w:val="24"/>
+          <w:szCs w:val="24"/>
+        </w:rPr>
+        <w:t>5</w:t>
+      </w:r>
+      <w:r>
+        <w:rPr>
+          <w:color w:val="auto"/>
+          <w:sz w:val="24"/>
+          <w:szCs w:val="24"/>
+        </w:rPr>
+        <w:fldChar w:fldCharType="end"/>
+      </w:r>
+      <w:r>
+        <w:rPr>
+          <w:color w:val="auto"/>
+          <w:sz w:val="24"/>
+          <w:szCs w:val="24"/>
+          <w:lang w:val="id-ID"/>
+        </w:rPr>
+        <w:t xml:space="preserve"> Bentuk data setelah penerapan </w:t>
+      </w:r>
+      <w:proofErr w:type="spellStart"/>
+      <w:r>
+        <w:rPr>
+          <w:color w:val="auto"/>
+          <w:sz w:val="24"/>
+          <w:szCs w:val="24"/>
+          <w:lang w:val="id-ID"/>
+        </w:rPr>
+        <w:t>cross</w:t>
+      </w:r>
+      <w:proofErr w:type="spellEnd"/>
+      <w:r>
+        <w:rPr>
+          <w:color w:val="auto"/>
+          <w:sz w:val="24"/>
+          <w:szCs w:val="24"/>
+          <w:lang w:val="id-ID"/>
+        </w:rPr>
+        <w:t xml:space="preserve"> </w:t>
+      </w:r>
+      <w:proofErr w:type="spellStart"/>
+      <w:r>
+        <w:rPr>
+          <w:color w:val="auto"/>
+          <w:sz w:val="24"/>
+          <w:szCs w:val="24"/>
+          <w:lang w:val="id-ID"/>
+        </w:rPr>
+        <w:t>validation</w:t>
+      </w:r>
+      <w:proofErr w:type="spellEnd"/>
     </w:p>
     <w:p>
       <w:pPr>
@@ -44399,6 +45561,7 @@
           <w:bCs/>
           <w:lang w:val="id-ID" w:eastAsia="en-US"/>
         </w:rPr>
+        <w:lastRenderedPageBreak/>
         <w:t xml:space="preserve"> </w:t>
       </w:r>
       <w:bookmarkStart w:id="153" w:name="_Toc148036288"/>
@@ -44477,8 +45640,8 @@
           <w:szCs w:val="28"/>
         </w:rPr>
         <w:sectPr>
-          <w:headerReference w:type="default" r:id="rId48"/>
-          <w:footerReference w:type="default" r:id="rId49"/>
+          <w:headerReference w:type="default" r:id="rId52"/>
+          <w:footerReference w:type="default" r:id="rId53"/>
           <w:pgSz w:w="11906" w:h="16838"/>
           <w:pgMar w:top="1701" w:right="1701" w:bottom="1701" w:left="2268" w:header="709" w:footer="709" w:gutter="0"/>
           <w:cols w:space="708"/>
@@ -46357,8 +47520,8 @@
       </w:pPr>
     </w:p>
     <w:sectPr>
-      <w:headerReference w:type="default" r:id="rId50"/>
-      <w:footerReference w:type="default" r:id="rId51"/>
+      <w:headerReference w:type="default" r:id="rId54"/>
+      <w:footerReference w:type="default" r:id="rId55"/>
       <w:pgSz w:w="11906" w:h="16838"/>
       <w:pgMar w:top="1701" w:right="1701" w:bottom="1701" w:left="2268" w:header="709" w:footer="709" w:gutter="0"/>
       <w:cols w:space="708"/>

</xml_diff>